<commit_message>
Actualizacipn de Documento del Proyeto
</commit_message>
<xml_diff>
--- a/Documentación/Trabajo de Desarrollo para Sistemas Distribuidos v1.4.docx
+++ b/Documentación/Trabajo de Desarrollo para Sistemas Distribuidos v1.4.docx
@@ -1,6 +1,6 @@
 
 <file path=word/document.xml><?xml version="1.0" encoding="utf-8"?>
-<w:document xmlns:wpc="http://schemas.microsoft.com/office/word/2010/wordprocessingCanvas" xmlns:mc="http://schemas.openxmlformats.org/markup-compatibility/2006" xmlns:o="urn:schemas-microsoft-com:office:office" xmlns:r="http://schemas.openxmlformats.org/officeDocument/2006/relationships" xmlns:m="http://schemas.openxmlformats.org/officeDocument/2006/math" xmlns:v="urn:schemas-microsoft-com:vml" xmlns:wp14="http://schemas.microsoft.com/office/word/2010/wordprocessingDrawing" xmlns:wp="http://schemas.openxmlformats.org/drawingml/2006/wordprocessingDrawing" xmlns:w10="urn:schemas-microsoft-com:office:word" xmlns:w="http://schemas.openxmlformats.org/wordprocessingml/2006/main" xmlns:w14="http://schemas.microsoft.com/office/word/2010/wordml" xmlns:w15="http://schemas.microsoft.com/office/word/2012/wordml" xmlns:wpg="http://schemas.microsoft.com/office/word/2010/wordprocessingGroup" xmlns:wpi="http://schemas.microsoft.com/office/word/2010/wordprocessingInk" xmlns:wne="http://schemas.microsoft.com/office/word/2006/wordml" xmlns:wps="http://schemas.microsoft.com/office/word/2010/wordprocessingShape" mc:Ignorable="w14 w15 wp14">
+<w:document xmlns:wpc="http://schemas.microsoft.com/office/word/2010/wordprocessingCanvas" xmlns:cx="http://schemas.microsoft.com/office/drawing/2014/chartex" xmlns:cx1="http://schemas.microsoft.com/office/drawing/2015/9/8/chartex" xmlns:cx2="http://schemas.microsoft.com/office/drawing/2015/10/21/chartex" xmlns:cx3="http://schemas.microsoft.com/office/drawing/2016/5/9/chartex" xmlns:cx4="http://schemas.microsoft.com/office/drawing/2016/5/10/chartex" xmlns:cx5="http://schemas.microsoft.com/office/drawing/2016/5/11/chartex" xmlns:cx6="http://schemas.microsoft.com/office/drawing/2016/5/12/chartex" xmlns:cx7="http://schemas.microsoft.com/office/drawing/2016/5/13/chartex" xmlns:cx8="http://schemas.microsoft.com/office/drawing/2016/5/14/chartex" xmlns:mc="http://schemas.openxmlformats.org/markup-compatibility/2006" xmlns:aink="http://schemas.microsoft.com/office/drawing/2016/ink" xmlns:am3d="http://schemas.microsoft.com/office/drawing/2017/model3d" xmlns:o="urn:schemas-microsoft-com:office:office" xmlns:r="http://schemas.openxmlformats.org/officeDocument/2006/relationships" xmlns:m="http://schemas.openxmlformats.org/officeDocument/2006/math" xmlns:v="urn:schemas-microsoft-com:vml" xmlns:wp14="http://schemas.microsoft.com/office/word/2010/wordprocessingDrawing" xmlns:wp="http://schemas.openxmlformats.org/drawingml/2006/wordprocessingDrawing" xmlns:w10="urn:schemas-microsoft-com:office:word" xmlns:w="http://schemas.openxmlformats.org/wordprocessingml/2006/main" xmlns:w14="http://schemas.microsoft.com/office/word/2010/wordml" xmlns:w15="http://schemas.microsoft.com/office/word/2012/wordml" xmlns:w16cid="http://schemas.microsoft.com/office/word/2016/wordml/cid" xmlns:w16se="http://schemas.microsoft.com/office/word/2015/wordml/symex" xmlns:wpg="http://schemas.microsoft.com/office/word/2010/wordprocessingGroup" xmlns:wpi="http://schemas.microsoft.com/office/word/2010/wordprocessingInk" xmlns:wne="http://schemas.microsoft.com/office/word/2006/wordml" xmlns:wps="http://schemas.microsoft.com/office/word/2010/wordprocessingShape" mc:Ignorable="w14 w15 w16se w16cid wp14">
   <w:body>
     <w:p>
       <w:pPr>
@@ -1032,7 +1032,7 @@
       <w:sdtContent>
         <w:p>
           <w:pPr>
-            <w:pStyle w:val="TtulodeTDC"/>
+            <w:pStyle w:val="TtuloTDC"/>
             <w:jc w:val="center"/>
             <w:rPr>
               <w:rFonts w:ascii="Arial" w:hAnsi="Arial" w:cs="Arial"/>
@@ -1066,7 +1066,7 @@
               <w:noProof/>
               <w:sz w:val="22"/>
               <w:szCs w:val="22"/>
-              <w:lang w:val="es-MX" w:eastAsia="es-MX"/>
+              <w:lang w:eastAsia="es-PE"/>
             </w:rPr>
           </w:pPr>
           <w:r>
@@ -1093,7 +1093,7 @@
             </w:rPr>
             <w:fldChar w:fldCharType="separate"/>
           </w:r>
-          <w:hyperlink w:anchor="_Toc12043843" w:history="1">
+          <w:hyperlink w:anchor="_Toc13872901" w:history="1">
             <w:r>
               <w:rPr>
                 <w:rStyle w:val="Hipervnculo"/>
@@ -1108,7 +1108,7 @@
                 <w:noProof/>
                 <w:sz w:val="22"/>
                 <w:szCs w:val="22"/>
-                <w:lang w:val="es-MX" w:eastAsia="es-MX"/>
+                <w:lang w:eastAsia="es-PE"/>
               </w:rPr>
               <w:tab/>
             </w:r>
@@ -1139,7 +1139,7 @@
                 <w:noProof/>
                 <w:webHidden/>
               </w:rPr>
-              <w:instrText xml:space="preserve"> PAGEREF _Toc12043843 \h </w:instrText>
+              <w:instrText xml:space="preserve"> PAGEREF _Toc13872901 \h </w:instrText>
             </w:r>
             <w:r>
               <w:rPr>
@@ -1182,10 +1182,10 @@
               <w:noProof/>
               <w:sz w:val="22"/>
               <w:szCs w:val="22"/>
-              <w:lang w:val="es-MX" w:eastAsia="es-MX"/>
+              <w:lang w:eastAsia="es-PE"/>
             </w:rPr>
           </w:pPr>
-          <w:hyperlink w:anchor="_Toc12043844" w:history="1">
+          <w:hyperlink w:anchor="_Toc13872902" w:history="1">
             <w:r>
               <w:rPr>
                 <w:rStyle w:val="Hipervnculo"/>
@@ -1200,7 +1200,7 @@
                 <w:noProof/>
                 <w:sz w:val="22"/>
                 <w:szCs w:val="22"/>
-                <w:lang w:val="es-MX" w:eastAsia="es-MX"/>
+                <w:lang w:eastAsia="es-PE"/>
               </w:rPr>
               <w:tab/>
             </w:r>
@@ -1231,7 +1231,7 @@
                 <w:noProof/>
                 <w:webHidden/>
               </w:rPr>
-              <w:instrText xml:space="preserve"> PAGEREF _Toc12043844 \h </w:instrText>
+              <w:instrText xml:space="preserve"> PAGEREF _Toc13872902 \h </w:instrText>
             </w:r>
             <w:r>
               <w:rPr>
@@ -1274,10 +1274,10 @@
               <w:noProof/>
               <w:sz w:val="22"/>
               <w:szCs w:val="22"/>
-              <w:lang w:val="es-MX" w:eastAsia="es-MX"/>
+              <w:lang w:eastAsia="es-PE"/>
             </w:rPr>
           </w:pPr>
-          <w:hyperlink w:anchor="_Toc12043845" w:history="1">
+          <w:hyperlink w:anchor="_Toc13872903" w:history="1">
             <w:r>
               <w:rPr>
                 <w:rStyle w:val="Hipervnculo"/>
@@ -1292,7 +1292,7 @@
                 <w:noProof/>
                 <w:sz w:val="22"/>
                 <w:szCs w:val="22"/>
-                <w:lang w:val="es-MX" w:eastAsia="es-MX"/>
+                <w:lang w:eastAsia="es-PE"/>
               </w:rPr>
               <w:tab/>
             </w:r>
@@ -1323,7 +1323,7 @@
                 <w:noProof/>
                 <w:webHidden/>
               </w:rPr>
-              <w:instrText xml:space="preserve"> PAGEREF _Toc12043845 \h </w:instrText>
+              <w:instrText xml:space="preserve"> PAGEREF _Toc13872903 \h </w:instrText>
             </w:r>
             <w:r>
               <w:rPr>
@@ -1366,10 +1366,10 @@
               <w:noProof/>
               <w:sz w:val="22"/>
               <w:szCs w:val="22"/>
-              <w:lang w:val="es-MX" w:eastAsia="es-MX"/>
+              <w:lang w:eastAsia="es-PE"/>
             </w:rPr>
           </w:pPr>
-          <w:hyperlink w:anchor="_Toc12043846" w:history="1">
+          <w:hyperlink w:anchor="_Toc13872904" w:history="1">
             <w:r>
               <w:rPr>
                 <w:rStyle w:val="Hipervnculo"/>
@@ -1384,7 +1384,7 @@
                 <w:noProof/>
                 <w:sz w:val="22"/>
                 <w:szCs w:val="22"/>
-                <w:lang w:val="es-MX" w:eastAsia="es-MX"/>
+                <w:lang w:eastAsia="es-PE"/>
               </w:rPr>
               <w:tab/>
             </w:r>
@@ -1415,7 +1415,7 @@
                 <w:noProof/>
                 <w:webHidden/>
               </w:rPr>
-              <w:instrText xml:space="preserve"> PAGEREF _Toc12043846 \h </w:instrText>
+              <w:instrText xml:space="preserve"> PAGEREF _Toc13872904 \h </w:instrText>
             </w:r>
             <w:r>
               <w:rPr>
@@ -1458,10 +1458,10 @@
               <w:noProof/>
               <w:sz w:val="22"/>
               <w:szCs w:val="22"/>
-              <w:lang w:val="es-MX" w:eastAsia="es-MX"/>
+              <w:lang w:eastAsia="es-PE"/>
             </w:rPr>
           </w:pPr>
-          <w:hyperlink w:anchor="_Toc12043847" w:history="1">
+          <w:hyperlink w:anchor="_Toc13872905" w:history="1">
             <w:r>
               <w:rPr>
                 <w:rStyle w:val="Hipervnculo"/>
@@ -1476,7 +1476,7 @@
                 <w:noProof/>
                 <w:sz w:val="22"/>
                 <w:szCs w:val="22"/>
-                <w:lang w:val="es-MX" w:eastAsia="es-MX"/>
+                <w:lang w:eastAsia="es-PE"/>
               </w:rPr>
               <w:tab/>
             </w:r>
@@ -1507,7 +1507,7 @@
                 <w:noProof/>
                 <w:webHidden/>
               </w:rPr>
-              <w:instrText xml:space="preserve"> PAGEREF _Toc12043847 \h </w:instrText>
+              <w:instrText xml:space="preserve"> PAGEREF _Toc13872905 \h </w:instrText>
             </w:r>
             <w:r>
               <w:rPr>
@@ -1550,10 +1550,10 @@
               <w:noProof/>
               <w:sz w:val="22"/>
               <w:szCs w:val="22"/>
-              <w:lang w:val="es-MX" w:eastAsia="es-MX"/>
+              <w:lang w:eastAsia="es-PE"/>
             </w:rPr>
           </w:pPr>
-          <w:hyperlink w:anchor="_Toc12043848" w:history="1">
+          <w:hyperlink w:anchor="_Toc13872906" w:history="1">
             <w:r>
               <w:rPr>
                 <w:rStyle w:val="Hipervnculo"/>
@@ -1568,7 +1568,7 @@
                 <w:noProof/>
                 <w:sz w:val="22"/>
                 <w:szCs w:val="22"/>
-                <w:lang w:val="es-MX" w:eastAsia="es-MX"/>
+                <w:lang w:eastAsia="es-PE"/>
               </w:rPr>
               <w:tab/>
             </w:r>
@@ -1599,7 +1599,7 @@
                 <w:noProof/>
                 <w:webHidden/>
               </w:rPr>
-              <w:instrText xml:space="preserve"> PAGEREF _Toc12043848 \h </w:instrText>
+              <w:instrText xml:space="preserve"> PAGEREF _Toc13872906 \h </w:instrText>
             </w:r>
             <w:r>
               <w:rPr>
@@ -1642,10 +1642,10 @@
               <w:noProof/>
               <w:sz w:val="22"/>
               <w:szCs w:val="22"/>
-              <w:lang w:val="es-MX" w:eastAsia="es-MX"/>
+              <w:lang w:eastAsia="es-PE"/>
             </w:rPr>
           </w:pPr>
-          <w:hyperlink w:anchor="_Toc12043849" w:history="1">
+          <w:hyperlink w:anchor="_Toc13872907" w:history="1">
             <w:r>
               <w:rPr>
                 <w:rStyle w:val="Hipervnculo"/>
@@ -1660,7 +1660,7 @@
                 <w:noProof/>
                 <w:sz w:val="22"/>
                 <w:szCs w:val="22"/>
-                <w:lang w:val="es-MX" w:eastAsia="es-MX"/>
+                <w:lang w:eastAsia="es-PE"/>
               </w:rPr>
               <w:tab/>
             </w:r>
@@ -1691,7 +1691,7 @@
                 <w:noProof/>
                 <w:webHidden/>
               </w:rPr>
-              <w:instrText xml:space="preserve"> PAGEREF _Toc12043849 \h </w:instrText>
+              <w:instrText xml:space="preserve"> PAGEREF _Toc13872907 \h </w:instrText>
             </w:r>
             <w:r>
               <w:rPr>
@@ -1734,10 +1734,10 @@
               <w:noProof/>
               <w:sz w:val="22"/>
               <w:szCs w:val="22"/>
-              <w:lang w:val="es-MX" w:eastAsia="es-MX"/>
+              <w:lang w:eastAsia="es-PE"/>
             </w:rPr>
           </w:pPr>
-          <w:hyperlink w:anchor="_Toc12043850" w:history="1">
+          <w:hyperlink w:anchor="_Toc13872908" w:history="1">
             <w:r>
               <w:rPr>
                 <w:rStyle w:val="Hipervnculo"/>
@@ -1752,7 +1752,7 @@
                 <w:noProof/>
                 <w:sz w:val="22"/>
                 <w:szCs w:val="22"/>
-                <w:lang w:val="es-MX" w:eastAsia="es-MX"/>
+                <w:lang w:eastAsia="es-PE"/>
               </w:rPr>
               <w:tab/>
             </w:r>
@@ -1783,7 +1783,7 @@
                 <w:noProof/>
                 <w:webHidden/>
               </w:rPr>
-              <w:instrText xml:space="preserve"> PAGEREF _Toc12043850 \h </w:instrText>
+              <w:instrText xml:space="preserve"> PAGEREF _Toc13872908 \h </w:instrText>
             </w:r>
             <w:r>
               <w:rPr>
@@ -1826,10 +1826,10 @@
               <w:noProof/>
               <w:sz w:val="22"/>
               <w:szCs w:val="22"/>
-              <w:lang w:val="es-MX" w:eastAsia="es-MX"/>
+              <w:lang w:eastAsia="es-PE"/>
             </w:rPr>
           </w:pPr>
-          <w:hyperlink w:anchor="_Toc12043851" w:history="1">
+          <w:hyperlink w:anchor="_Toc13872909" w:history="1">
             <w:r>
               <w:rPr>
                 <w:rStyle w:val="Hipervnculo"/>
@@ -1844,7 +1844,7 @@
                 <w:noProof/>
                 <w:sz w:val="22"/>
                 <w:szCs w:val="22"/>
-                <w:lang w:val="es-MX" w:eastAsia="es-MX"/>
+                <w:lang w:eastAsia="es-PE"/>
               </w:rPr>
               <w:tab/>
             </w:r>
@@ -1875,7 +1875,7 @@
                 <w:noProof/>
                 <w:webHidden/>
               </w:rPr>
-              <w:instrText xml:space="preserve"> PAGEREF _Toc12043851 \h </w:instrText>
+              <w:instrText xml:space="preserve"> PAGEREF _Toc13872909 \h </w:instrText>
             </w:r>
             <w:r>
               <w:rPr>
@@ -1918,10 +1918,10 @@
               <w:noProof/>
               <w:sz w:val="22"/>
               <w:szCs w:val="22"/>
-              <w:lang w:val="es-MX" w:eastAsia="es-MX"/>
+              <w:lang w:eastAsia="es-PE"/>
             </w:rPr>
           </w:pPr>
-          <w:hyperlink w:anchor="_Toc12043852" w:history="1">
+          <w:hyperlink w:anchor="_Toc13872910" w:history="1">
             <w:r>
               <w:rPr>
                 <w:rStyle w:val="Hipervnculo"/>
@@ -1936,7 +1936,7 @@
                 <w:noProof/>
                 <w:sz w:val="22"/>
                 <w:szCs w:val="22"/>
-                <w:lang w:val="es-MX" w:eastAsia="es-MX"/>
+                <w:lang w:eastAsia="es-PE"/>
               </w:rPr>
               <w:tab/>
             </w:r>
@@ -1967,7 +1967,7 @@
                 <w:noProof/>
                 <w:webHidden/>
               </w:rPr>
-              <w:instrText xml:space="preserve"> PAGEREF _Toc12043852 \h </w:instrText>
+              <w:instrText xml:space="preserve"> PAGEREF _Toc13872910 \h </w:instrText>
             </w:r>
             <w:r>
               <w:rPr>
@@ -2010,10 +2010,10 @@
               <w:noProof/>
               <w:sz w:val="22"/>
               <w:szCs w:val="22"/>
-              <w:lang w:val="es-MX" w:eastAsia="es-MX"/>
+              <w:lang w:eastAsia="es-PE"/>
             </w:rPr>
           </w:pPr>
-          <w:hyperlink w:anchor="_Toc12043853" w:history="1">
+          <w:hyperlink w:anchor="_Toc13872911" w:history="1">
             <w:r>
               <w:rPr>
                 <w:rStyle w:val="Hipervnculo"/>
@@ -2028,7 +2028,7 @@
                 <w:noProof/>
                 <w:sz w:val="22"/>
                 <w:szCs w:val="22"/>
-                <w:lang w:val="es-MX" w:eastAsia="es-MX"/>
+                <w:lang w:eastAsia="es-PE"/>
               </w:rPr>
               <w:tab/>
             </w:r>
@@ -2059,7 +2059,7 @@
                 <w:noProof/>
                 <w:webHidden/>
               </w:rPr>
-              <w:instrText xml:space="preserve"> PAGEREF _Toc12043853 \h </w:instrText>
+              <w:instrText xml:space="preserve"> PAGEREF _Toc13872911 \h </w:instrText>
             </w:r>
             <w:r>
               <w:rPr>
@@ -2102,10 +2102,10 @@
               <w:noProof/>
               <w:sz w:val="22"/>
               <w:szCs w:val="22"/>
-              <w:lang w:val="es-MX" w:eastAsia="es-MX"/>
+              <w:lang w:eastAsia="es-PE"/>
             </w:rPr>
           </w:pPr>
-          <w:hyperlink w:anchor="_Toc12043854" w:history="1">
+          <w:hyperlink w:anchor="_Toc13872912" w:history="1">
             <w:r>
               <w:rPr>
                 <w:rStyle w:val="Hipervnculo"/>
@@ -2120,7 +2120,7 @@
                 <w:noProof/>
                 <w:sz w:val="22"/>
                 <w:szCs w:val="22"/>
-                <w:lang w:val="es-MX" w:eastAsia="es-MX"/>
+                <w:lang w:eastAsia="es-PE"/>
               </w:rPr>
               <w:tab/>
             </w:r>
@@ -2151,7 +2151,7 @@
                 <w:noProof/>
                 <w:webHidden/>
               </w:rPr>
-              <w:instrText xml:space="preserve"> PAGEREF _Toc12043854 \h </w:instrText>
+              <w:instrText xml:space="preserve"> PAGEREF _Toc13872912 \h </w:instrText>
             </w:r>
             <w:r>
               <w:rPr>
@@ -2194,10 +2194,10 @@
               <w:noProof/>
               <w:sz w:val="22"/>
               <w:szCs w:val="22"/>
-              <w:lang w:val="es-MX" w:eastAsia="es-MX"/>
+              <w:lang w:eastAsia="es-PE"/>
             </w:rPr>
           </w:pPr>
-          <w:hyperlink w:anchor="_Toc12043855" w:history="1">
+          <w:hyperlink w:anchor="_Toc13872913" w:history="1">
             <w:r>
               <w:rPr>
                 <w:rStyle w:val="Hipervnculo"/>
@@ -2212,7 +2212,7 @@
                 <w:noProof/>
                 <w:sz w:val="22"/>
                 <w:szCs w:val="22"/>
-                <w:lang w:val="es-MX" w:eastAsia="es-MX"/>
+                <w:lang w:eastAsia="es-PE"/>
               </w:rPr>
               <w:tab/>
             </w:r>
@@ -2243,7 +2243,7 @@
                 <w:noProof/>
                 <w:webHidden/>
               </w:rPr>
-              <w:instrText xml:space="preserve"> PAGEREF _Toc12043855 \h </w:instrText>
+              <w:instrText xml:space="preserve"> PAGEREF _Toc13872913 \h </w:instrText>
             </w:r>
             <w:r>
               <w:rPr>
@@ -2286,10 +2286,10 @@
               <w:noProof/>
               <w:sz w:val="22"/>
               <w:szCs w:val="22"/>
-              <w:lang w:val="es-MX" w:eastAsia="es-MX"/>
+              <w:lang w:eastAsia="es-PE"/>
             </w:rPr>
           </w:pPr>
-          <w:hyperlink w:anchor="_Toc12043856" w:history="1">
+          <w:hyperlink w:anchor="_Toc13872914" w:history="1">
             <w:r>
               <w:rPr>
                 <w:rStyle w:val="Hipervnculo"/>
@@ -2304,7 +2304,7 @@
                 <w:noProof/>
                 <w:sz w:val="22"/>
                 <w:szCs w:val="22"/>
-                <w:lang w:val="es-MX" w:eastAsia="es-MX"/>
+                <w:lang w:eastAsia="es-PE"/>
               </w:rPr>
               <w:tab/>
             </w:r>
@@ -2335,7 +2335,7 @@
                 <w:noProof/>
                 <w:webHidden/>
               </w:rPr>
-              <w:instrText xml:space="preserve"> PAGEREF _Toc12043856 \h </w:instrText>
+              <w:instrText xml:space="preserve"> PAGEREF _Toc13872914 \h </w:instrText>
             </w:r>
             <w:r>
               <w:rPr>
@@ -2355,7 +2355,7 @@
                 <w:noProof/>
                 <w:webHidden/>
               </w:rPr>
-              <w:t>12</w:t>
+              <w:t>11</w:t>
             </w:r>
             <w:r>
               <w:rPr>
@@ -2378,10 +2378,10 @@
               <w:noProof/>
               <w:sz w:val="22"/>
               <w:szCs w:val="22"/>
-              <w:lang w:val="es-MX" w:eastAsia="es-MX"/>
+              <w:lang w:eastAsia="es-PE"/>
             </w:rPr>
           </w:pPr>
-          <w:hyperlink w:anchor="_Toc12043857" w:history="1">
+          <w:hyperlink w:anchor="_Toc13872915" w:history="1">
             <w:r>
               <w:rPr>
                 <w:rStyle w:val="Hipervnculo"/>
@@ -2396,7 +2396,7 @@
                 <w:noProof/>
                 <w:sz w:val="22"/>
                 <w:szCs w:val="22"/>
-                <w:lang w:val="es-MX" w:eastAsia="es-MX"/>
+                <w:lang w:eastAsia="es-PE"/>
               </w:rPr>
               <w:tab/>
             </w:r>
@@ -2427,7 +2427,7 @@
                 <w:noProof/>
                 <w:webHidden/>
               </w:rPr>
-              <w:instrText xml:space="preserve"> PAGEREF _Toc12043857 \h </w:instrText>
+              <w:instrText xml:space="preserve"> PAGEREF _Toc13872915 \h </w:instrText>
             </w:r>
             <w:r>
               <w:rPr>
@@ -2447,7 +2447,375 @@
                 <w:noProof/>
                 <w:webHidden/>
               </w:rPr>
+              <w:t>13</w:t>
+            </w:r>
+            <w:r>
+              <w:rPr>
+                <w:noProof/>
+                <w:webHidden/>
+              </w:rPr>
+              <w:fldChar w:fldCharType="end"/>
+            </w:r>
+          </w:hyperlink>
+        </w:p>
+        <w:p>
+          <w:pPr>
+            <w:pStyle w:val="TDC1"/>
+            <w:tabs>
+              <w:tab w:val="left" w:pos="960"/>
+              <w:tab w:val="right" w:leader="dot" w:pos="9516"/>
+            </w:tabs>
+            <w:rPr>
+              <w:rFonts w:asciiTheme="minorHAnsi" w:eastAsiaTheme="minorEastAsia" w:hAnsiTheme="minorHAnsi" w:cstheme="minorBidi"/>
+              <w:noProof/>
+              <w:sz w:val="22"/>
+              <w:szCs w:val="22"/>
+              <w:lang w:eastAsia="es-PE"/>
+            </w:rPr>
+          </w:pPr>
+          <w:hyperlink w:anchor="_Toc13872916" w:history="1">
+            <w:r>
+              <w:rPr>
+                <w:rStyle w:val="Hipervnculo"/>
+                <w:rFonts w:cs="Arial"/>
+                <w:noProof/>
+              </w:rPr>
+              <w:t>8.2</w:t>
+            </w:r>
+            <w:r>
+              <w:rPr>
+                <w:rFonts w:asciiTheme="minorHAnsi" w:eastAsiaTheme="minorEastAsia" w:hAnsiTheme="minorHAnsi" w:cstheme="minorBidi"/>
+                <w:noProof/>
+                <w:sz w:val="22"/>
+                <w:szCs w:val="22"/>
+                <w:lang w:eastAsia="es-PE"/>
+              </w:rPr>
+              <w:tab/>
+            </w:r>
+            <w:r>
+              <w:rPr>
+                <w:rStyle w:val="Hipervnculo"/>
+                <w:rFonts w:cs="Arial"/>
+                <w:noProof/>
+              </w:rPr>
+              <w:t>Sprint 2</w:t>
+            </w:r>
+            <w:r>
+              <w:rPr>
+                <w:noProof/>
+                <w:webHidden/>
+              </w:rPr>
+              <w:tab/>
+            </w:r>
+            <w:r>
+              <w:rPr>
+                <w:noProof/>
+                <w:webHidden/>
+              </w:rPr>
+              <w:fldChar w:fldCharType="begin"/>
+            </w:r>
+            <w:r>
+              <w:rPr>
+                <w:noProof/>
+                <w:webHidden/>
+              </w:rPr>
+              <w:instrText xml:space="preserve"> PAGEREF _Toc13872916 \h </w:instrText>
+            </w:r>
+            <w:r>
+              <w:rPr>
+                <w:noProof/>
+                <w:webHidden/>
+              </w:rPr>
+            </w:r>
+            <w:r>
+              <w:rPr>
+                <w:noProof/>
+                <w:webHidden/>
+              </w:rPr>
+              <w:fldChar w:fldCharType="separate"/>
+            </w:r>
+            <w:r>
+              <w:rPr>
+                <w:noProof/>
+                <w:webHidden/>
+              </w:rPr>
+              <w:t>14</w:t>
+            </w:r>
+            <w:r>
+              <w:rPr>
+                <w:noProof/>
+                <w:webHidden/>
+              </w:rPr>
+              <w:fldChar w:fldCharType="end"/>
+            </w:r>
+          </w:hyperlink>
+        </w:p>
+        <w:p>
+          <w:pPr>
+            <w:pStyle w:val="TDC1"/>
+            <w:tabs>
+              <w:tab w:val="left" w:pos="960"/>
+              <w:tab w:val="right" w:leader="dot" w:pos="9516"/>
+            </w:tabs>
+            <w:rPr>
+              <w:rFonts w:asciiTheme="minorHAnsi" w:eastAsiaTheme="minorEastAsia" w:hAnsiTheme="minorHAnsi" w:cstheme="minorBidi"/>
+              <w:noProof/>
+              <w:sz w:val="22"/>
+              <w:szCs w:val="22"/>
+              <w:lang w:eastAsia="es-PE"/>
+            </w:rPr>
+          </w:pPr>
+          <w:hyperlink w:anchor="_Toc13872917" w:history="1">
+            <w:r>
+              <w:rPr>
+                <w:rStyle w:val="Hipervnculo"/>
+                <w:rFonts w:cs="Arial"/>
+                <w:noProof/>
+              </w:rPr>
+              <w:t>8.2.1</w:t>
+            </w:r>
+            <w:r>
+              <w:rPr>
+                <w:rFonts w:asciiTheme="minorHAnsi" w:eastAsiaTheme="minorEastAsia" w:hAnsiTheme="minorHAnsi" w:cstheme="minorBidi"/>
+                <w:noProof/>
+                <w:sz w:val="22"/>
+                <w:szCs w:val="22"/>
+                <w:lang w:eastAsia="es-PE"/>
+              </w:rPr>
+              <w:tab/>
+            </w:r>
+            <w:r>
+              <w:rPr>
+                <w:rStyle w:val="Hipervnculo"/>
+                <w:rFonts w:cs="Arial"/>
+                <w:noProof/>
+              </w:rPr>
+              <w:t>Capa de Presentación</w:t>
+            </w:r>
+            <w:r>
+              <w:rPr>
+                <w:noProof/>
+                <w:webHidden/>
+              </w:rPr>
+              <w:tab/>
+            </w:r>
+            <w:r>
+              <w:rPr>
+                <w:noProof/>
+                <w:webHidden/>
+              </w:rPr>
+              <w:fldChar w:fldCharType="begin"/>
+            </w:r>
+            <w:r>
+              <w:rPr>
+                <w:noProof/>
+                <w:webHidden/>
+              </w:rPr>
+              <w:instrText xml:space="preserve"> PAGEREF _Toc13872917 \h </w:instrText>
+            </w:r>
+            <w:r>
+              <w:rPr>
+                <w:noProof/>
+                <w:webHidden/>
+              </w:rPr>
+            </w:r>
+            <w:r>
+              <w:rPr>
+                <w:noProof/>
+                <w:webHidden/>
+              </w:rPr>
+              <w:fldChar w:fldCharType="separate"/>
+            </w:r>
+            <w:r>
+              <w:rPr>
+                <w:noProof/>
+                <w:webHidden/>
+              </w:rPr>
+              <w:t>14</w:t>
+            </w:r>
+            <w:r>
+              <w:rPr>
+                <w:noProof/>
+                <w:webHidden/>
+              </w:rPr>
+              <w:fldChar w:fldCharType="end"/>
+            </w:r>
+          </w:hyperlink>
+        </w:p>
+        <w:p>
+          <w:pPr>
+            <w:pStyle w:val="TDC1"/>
+            <w:tabs>
+              <w:tab w:val="left" w:pos="960"/>
+              <w:tab w:val="right" w:leader="dot" w:pos="9516"/>
+            </w:tabs>
+            <w:rPr>
+              <w:rFonts w:asciiTheme="minorHAnsi" w:eastAsiaTheme="minorEastAsia" w:hAnsiTheme="minorHAnsi" w:cstheme="minorBidi"/>
+              <w:noProof/>
+              <w:sz w:val="22"/>
+              <w:szCs w:val="22"/>
+              <w:lang w:eastAsia="es-PE"/>
+            </w:rPr>
+          </w:pPr>
+          <w:hyperlink w:anchor="_Toc13872918" w:history="1">
+            <w:r>
+              <w:rPr>
+                <w:rStyle w:val="Hipervnculo"/>
+                <w:rFonts w:cs="Arial"/>
+                <w:noProof/>
+              </w:rPr>
+              <w:t>8.2.2</w:t>
+            </w:r>
+            <w:r>
+              <w:rPr>
+                <w:rFonts w:asciiTheme="minorHAnsi" w:eastAsiaTheme="minorEastAsia" w:hAnsiTheme="minorHAnsi" w:cstheme="minorBidi"/>
+                <w:noProof/>
+                <w:sz w:val="22"/>
+                <w:szCs w:val="22"/>
+                <w:lang w:eastAsia="es-PE"/>
+              </w:rPr>
+              <w:tab/>
+            </w:r>
+            <w:r>
+              <w:rPr>
+                <w:rStyle w:val="Hipervnculo"/>
+                <w:rFonts w:cs="Arial"/>
+                <w:noProof/>
+              </w:rPr>
+              <w:t>Codigo</w:t>
+            </w:r>
+            <w:r>
+              <w:rPr>
+                <w:noProof/>
+                <w:webHidden/>
+              </w:rPr>
+              <w:tab/>
+            </w:r>
+            <w:r>
+              <w:rPr>
+                <w:noProof/>
+                <w:webHidden/>
+              </w:rPr>
+              <w:fldChar w:fldCharType="begin"/>
+            </w:r>
+            <w:r>
+              <w:rPr>
+                <w:noProof/>
+                <w:webHidden/>
+              </w:rPr>
+              <w:instrText xml:space="preserve"> PAGEREF _Toc13872918 \h </w:instrText>
+            </w:r>
+            <w:r>
+              <w:rPr>
+                <w:noProof/>
+                <w:webHidden/>
+              </w:rPr>
+            </w:r>
+            <w:r>
+              <w:rPr>
+                <w:noProof/>
+                <w:webHidden/>
+              </w:rPr>
+              <w:fldChar w:fldCharType="separate"/>
+            </w:r>
+            <w:r>
+              <w:rPr>
+                <w:noProof/>
+                <w:webHidden/>
+              </w:rPr>
               <w:t>15</w:t>
+            </w:r>
+            <w:r>
+              <w:rPr>
+                <w:noProof/>
+                <w:webHidden/>
+              </w:rPr>
+              <w:fldChar w:fldCharType="end"/>
+            </w:r>
+          </w:hyperlink>
+        </w:p>
+        <w:p>
+          <w:pPr>
+            <w:pStyle w:val="TDC1"/>
+            <w:tabs>
+              <w:tab w:val="left" w:pos="960"/>
+              <w:tab w:val="right" w:leader="dot" w:pos="9516"/>
+            </w:tabs>
+            <w:rPr>
+              <w:rFonts w:asciiTheme="minorHAnsi" w:eastAsiaTheme="minorEastAsia" w:hAnsiTheme="minorHAnsi" w:cstheme="minorBidi"/>
+              <w:noProof/>
+              <w:sz w:val="22"/>
+              <w:szCs w:val="22"/>
+              <w:lang w:eastAsia="es-PE"/>
+            </w:rPr>
+          </w:pPr>
+          <w:hyperlink w:anchor="_Toc13872919" w:history="1">
+            <w:r>
+              <w:rPr>
+                <w:rStyle w:val="Hipervnculo"/>
+                <w:rFonts w:cs="Arial"/>
+                <w:noProof/>
+              </w:rPr>
+              <w:t>8.2.3</w:t>
+            </w:r>
+            <w:r>
+              <w:rPr>
+                <w:rFonts w:asciiTheme="minorHAnsi" w:eastAsiaTheme="minorEastAsia" w:hAnsiTheme="minorHAnsi" w:cstheme="minorBidi"/>
+                <w:noProof/>
+                <w:sz w:val="22"/>
+                <w:szCs w:val="22"/>
+                <w:lang w:eastAsia="es-PE"/>
+              </w:rPr>
+              <w:tab/>
+            </w:r>
+            <w:r>
+              <w:rPr>
+                <w:rStyle w:val="Hipervnculo"/>
+                <w:rFonts w:cs="Arial"/>
+                <w:noProof/>
+              </w:rPr>
+              <w:t>Pruebas unitarias</w:t>
+            </w:r>
+            <w:r>
+              <w:rPr>
+                <w:noProof/>
+                <w:webHidden/>
+              </w:rPr>
+              <w:tab/>
+            </w:r>
+            <w:r>
+              <w:rPr>
+                <w:noProof/>
+                <w:webHidden/>
+              </w:rPr>
+              <w:fldChar w:fldCharType="begin"/>
+            </w:r>
+            <w:r>
+              <w:rPr>
+                <w:noProof/>
+                <w:webHidden/>
+              </w:rPr>
+              <w:instrText xml:space="preserve"> PAGEREF _Toc13872919 \h </w:instrText>
+            </w:r>
+            <w:r>
+              <w:rPr>
+                <w:noProof/>
+                <w:webHidden/>
+              </w:rPr>
+            </w:r>
+            <w:r>
+              <w:rPr>
+                <w:noProof/>
+                <w:webHidden/>
+              </w:rPr>
+              <w:fldChar w:fldCharType="separate"/>
+            </w:r>
+            <w:r>
+              <w:rPr>
+                <w:noProof/>
+                <w:webHidden/>
+              </w:rPr>
+              <w:t>16</w:t>
             </w:r>
             <w:r>
               <w:rPr>
@@ -2470,10 +2838,10 @@
               <w:noProof/>
               <w:sz w:val="22"/>
               <w:szCs w:val="22"/>
-              <w:lang w:val="es-MX" w:eastAsia="es-MX"/>
+              <w:lang w:eastAsia="es-PE"/>
             </w:rPr>
           </w:pPr>
-          <w:hyperlink w:anchor="_Toc12043858" w:history="1">
+          <w:hyperlink w:anchor="_Toc13872920" w:history="1">
             <w:r>
               <w:rPr>
                 <w:rStyle w:val="Hipervnculo"/>
@@ -2488,7 +2856,7 @@
                 <w:noProof/>
                 <w:sz w:val="22"/>
                 <w:szCs w:val="22"/>
-                <w:lang w:val="es-MX" w:eastAsia="es-MX"/>
+                <w:lang w:eastAsia="es-PE"/>
               </w:rPr>
               <w:tab/>
             </w:r>
@@ -2498,6 +2866,282 @@
                 <w:rFonts w:cs="Arial"/>
                 <w:noProof/>
               </w:rPr>
+              <w:t>Código fuente</w:t>
+            </w:r>
+            <w:r>
+              <w:rPr>
+                <w:noProof/>
+                <w:webHidden/>
+              </w:rPr>
+              <w:tab/>
+            </w:r>
+            <w:r>
+              <w:rPr>
+                <w:noProof/>
+                <w:webHidden/>
+              </w:rPr>
+              <w:fldChar w:fldCharType="begin"/>
+            </w:r>
+            <w:r>
+              <w:rPr>
+                <w:noProof/>
+                <w:webHidden/>
+              </w:rPr>
+              <w:instrText xml:space="preserve"> PAGEREF _Toc13872920 \h </w:instrText>
+            </w:r>
+            <w:r>
+              <w:rPr>
+                <w:noProof/>
+                <w:webHidden/>
+              </w:rPr>
+            </w:r>
+            <w:r>
+              <w:rPr>
+                <w:noProof/>
+                <w:webHidden/>
+              </w:rPr>
+              <w:fldChar w:fldCharType="separate"/>
+            </w:r>
+            <w:r>
+              <w:rPr>
+                <w:noProof/>
+                <w:webHidden/>
+              </w:rPr>
+              <w:t>19</w:t>
+            </w:r>
+            <w:r>
+              <w:rPr>
+                <w:noProof/>
+                <w:webHidden/>
+              </w:rPr>
+              <w:fldChar w:fldCharType="end"/>
+            </w:r>
+          </w:hyperlink>
+        </w:p>
+        <w:p>
+          <w:pPr>
+            <w:pStyle w:val="TDC1"/>
+            <w:tabs>
+              <w:tab w:val="left" w:pos="960"/>
+              <w:tab w:val="right" w:leader="dot" w:pos="9516"/>
+            </w:tabs>
+            <w:rPr>
+              <w:rFonts w:asciiTheme="minorHAnsi" w:eastAsiaTheme="minorEastAsia" w:hAnsiTheme="minorHAnsi" w:cstheme="minorBidi"/>
+              <w:noProof/>
+              <w:sz w:val="22"/>
+              <w:szCs w:val="22"/>
+              <w:lang w:eastAsia="es-PE"/>
+            </w:rPr>
+          </w:pPr>
+          <w:hyperlink w:anchor="_Toc13872921" w:history="1">
+            <w:r>
+              <w:rPr>
+                <w:rStyle w:val="Hipervnculo"/>
+                <w:rFonts w:cs="Arial"/>
+                <w:noProof/>
+              </w:rPr>
+              <w:t>9.1</w:t>
+            </w:r>
+            <w:r>
+              <w:rPr>
+                <w:rFonts w:asciiTheme="minorHAnsi" w:eastAsiaTheme="minorEastAsia" w:hAnsiTheme="minorHAnsi" w:cstheme="minorBidi"/>
+                <w:noProof/>
+                <w:sz w:val="22"/>
+                <w:szCs w:val="22"/>
+                <w:lang w:eastAsia="es-PE"/>
+              </w:rPr>
+              <w:tab/>
+            </w:r>
+            <w:r>
+              <w:rPr>
+                <w:rStyle w:val="Hipervnculo"/>
+                <w:rFonts w:cs="Arial"/>
+                <w:noProof/>
+              </w:rPr>
+              <w:t>Implementación de colas</w:t>
+            </w:r>
+            <w:r>
+              <w:rPr>
+                <w:noProof/>
+                <w:webHidden/>
+              </w:rPr>
+              <w:tab/>
+            </w:r>
+            <w:r>
+              <w:rPr>
+                <w:noProof/>
+                <w:webHidden/>
+              </w:rPr>
+              <w:fldChar w:fldCharType="begin"/>
+            </w:r>
+            <w:r>
+              <w:rPr>
+                <w:noProof/>
+                <w:webHidden/>
+              </w:rPr>
+              <w:instrText xml:space="preserve"> PAGEREF _Toc13872921 \h </w:instrText>
+            </w:r>
+            <w:r>
+              <w:rPr>
+                <w:noProof/>
+                <w:webHidden/>
+              </w:rPr>
+            </w:r>
+            <w:r>
+              <w:rPr>
+                <w:noProof/>
+                <w:webHidden/>
+              </w:rPr>
+              <w:fldChar w:fldCharType="separate"/>
+            </w:r>
+            <w:r>
+              <w:rPr>
+                <w:noProof/>
+                <w:webHidden/>
+              </w:rPr>
+              <w:t>19</w:t>
+            </w:r>
+            <w:r>
+              <w:rPr>
+                <w:noProof/>
+                <w:webHidden/>
+              </w:rPr>
+              <w:fldChar w:fldCharType="end"/>
+            </w:r>
+          </w:hyperlink>
+        </w:p>
+        <w:p>
+          <w:pPr>
+            <w:pStyle w:val="TDC1"/>
+            <w:tabs>
+              <w:tab w:val="left" w:pos="960"/>
+              <w:tab w:val="right" w:leader="dot" w:pos="9516"/>
+            </w:tabs>
+            <w:rPr>
+              <w:rFonts w:asciiTheme="minorHAnsi" w:eastAsiaTheme="minorEastAsia" w:hAnsiTheme="minorHAnsi" w:cstheme="minorBidi"/>
+              <w:noProof/>
+              <w:sz w:val="22"/>
+              <w:szCs w:val="22"/>
+              <w:lang w:eastAsia="es-PE"/>
+            </w:rPr>
+          </w:pPr>
+          <w:hyperlink w:anchor="_Toc13872922" w:history="1">
+            <w:r>
+              <w:rPr>
+                <w:rStyle w:val="Hipervnculo"/>
+                <w:rFonts w:cs="Arial"/>
+                <w:noProof/>
+              </w:rPr>
+              <w:t>9.2</w:t>
+            </w:r>
+            <w:r>
+              <w:rPr>
+                <w:rFonts w:asciiTheme="minorHAnsi" w:eastAsiaTheme="minorEastAsia" w:hAnsiTheme="minorHAnsi" w:cstheme="minorBidi"/>
+                <w:noProof/>
+                <w:sz w:val="22"/>
+                <w:szCs w:val="22"/>
+                <w:lang w:eastAsia="es-PE"/>
+              </w:rPr>
+              <w:tab/>
+            </w:r>
+            <w:r>
+              <w:rPr>
+                <w:rStyle w:val="Hipervnculo"/>
+                <w:rFonts w:cs="Arial"/>
+                <w:noProof/>
+              </w:rPr>
+              <w:t>Integración de servicios con HTML</w:t>
+            </w:r>
+            <w:r>
+              <w:rPr>
+                <w:noProof/>
+                <w:webHidden/>
+              </w:rPr>
+              <w:tab/>
+            </w:r>
+            <w:r>
+              <w:rPr>
+                <w:noProof/>
+                <w:webHidden/>
+              </w:rPr>
+              <w:fldChar w:fldCharType="begin"/>
+            </w:r>
+            <w:r>
+              <w:rPr>
+                <w:noProof/>
+                <w:webHidden/>
+              </w:rPr>
+              <w:instrText xml:space="preserve"> PAGEREF _Toc13872922 \h </w:instrText>
+            </w:r>
+            <w:r>
+              <w:rPr>
+                <w:noProof/>
+                <w:webHidden/>
+              </w:rPr>
+            </w:r>
+            <w:r>
+              <w:rPr>
+                <w:noProof/>
+                <w:webHidden/>
+              </w:rPr>
+              <w:fldChar w:fldCharType="separate"/>
+            </w:r>
+            <w:r>
+              <w:rPr>
+                <w:noProof/>
+                <w:webHidden/>
+              </w:rPr>
+              <w:t>20</w:t>
+            </w:r>
+            <w:r>
+              <w:rPr>
+                <w:noProof/>
+                <w:webHidden/>
+              </w:rPr>
+              <w:fldChar w:fldCharType="end"/>
+            </w:r>
+          </w:hyperlink>
+        </w:p>
+        <w:p>
+          <w:pPr>
+            <w:pStyle w:val="TDC1"/>
+            <w:tabs>
+              <w:tab w:val="left" w:pos="960"/>
+              <w:tab w:val="right" w:leader="dot" w:pos="9516"/>
+            </w:tabs>
+            <w:rPr>
+              <w:rFonts w:asciiTheme="minorHAnsi" w:eastAsiaTheme="minorEastAsia" w:hAnsiTheme="minorHAnsi" w:cstheme="minorBidi"/>
+              <w:noProof/>
+              <w:sz w:val="22"/>
+              <w:szCs w:val="22"/>
+              <w:lang w:eastAsia="es-PE"/>
+            </w:rPr>
+          </w:pPr>
+          <w:hyperlink w:anchor="_Toc13872923" w:history="1">
+            <w:r>
+              <w:rPr>
+                <w:rStyle w:val="Hipervnculo"/>
+                <w:rFonts w:ascii="Verdana" w:hAnsi="Verdana" w:cs="Arial"/>
+                <w:noProof/>
+              </w:rPr>
+              <w:t>10.</w:t>
+            </w:r>
+            <w:r>
+              <w:rPr>
+                <w:rFonts w:asciiTheme="minorHAnsi" w:eastAsiaTheme="minorEastAsia" w:hAnsiTheme="minorHAnsi" w:cstheme="minorBidi"/>
+                <w:noProof/>
+                <w:sz w:val="22"/>
+                <w:szCs w:val="22"/>
+                <w:lang w:eastAsia="es-PE"/>
+              </w:rPr>
+              <w:tab/>
+            </w:r>
+            <w:r>
+              <w:rPr>
+                <w:rStyle w:val="Hipervnculo"/>
+                <w:rFonts w:cs="Arial"/>
+                <w:noProof/>
+              </w:rPr>
               <w:t>Conclusiones</w:t>
             </w:r>
             <w:r>
@@ -2519,7 +3163,7 @@
                 <w:noProof/>
                 <w:webHidden/>
               </w:rPr>
-              <w:instrText xml:space="preserve"> PAGEREF _Toc12043858 \h </w:instrText>
+              <w:instrText xml:space="preserve"> PAGEREF _Toc13872923 \h </w:instrText>
             </w:r>
             <w:r>
               <w:rPr>
@@ -2539,7 +3183,7 @@
                 <w:noProof/>
                 <w:webHidden/>
               </w:rPr>
-              <w:t>18</w:t>
+              <w:t>22</w:t>
             </w:r>
             <w:r>
               <w:rPr>
@@ -3230,7 +3874,7 @@
           <w:lang w:val="es-PE"/>
         </w:rPr>
       </w:pPr>
-      <w:bookmarkStart w:id="7" w:name="_Toc12043843"/>
+      <w:bookmarkStart w:id="7" w:name="_Toc13872901"/>
       <w:r>
         <w:rPr>
           <w:rFonts w:cs="Arial"/>
@@ -3726,7 +4370,7 @@
           <w:lang w:val="es-PE"/>
         </w:rPr>
       </w:pPr>
-      <w:bookmarkStart w:id="8" w:name="_Toc12043844"/>
+      <w:bookmarkStart w:id="8" w:name="_Toc13872902"/>
       <w:r>
         <w:rPr>
           <w:rFonts w:cs="Arial"/>
@@ -4443,14 +5087,13 @@
           <w:szCs w:val="18"/>
         </w:rPr>
       </w:pPr>
-      <w:bookmarkStart w:id="9" w:name="_Toc12043845"/>
+      <w:bookmarkStart w:id="9" w:name="_Toc13872903"/>
       <w:r>
         <w:rPr>
           <w:rFonts w:cs="Arial"/>
           <w:sz w:val="24"/>
           <w:szCs w:val="18"/>
         </w:rPr>
-        <w:lastRenderedPageBreak/>
         <w:t>Introducción</w:t>
       </w:r>
       <w:bookmarkEnd w:id="9"/>
@@ -4592,7 +5235,25 @@
           <w:sz w:val="20"/>
           <w:lang w:val="es-CO"/>
         </w:rPr>
-        <w:t>disfrutar de la naturaleza y hacer un trecking de aventura</w:t>
+        <w:t xml:space="preserve">disfrutar de la naturaleza y hacer un </w:t>
+      </w:r>
+      <w:proofErr w:type="spellStart"/>
+      <w:r>
+        <w:rPr>
+          <w:rFonts w:cs="Arial"/>
+          <w:sz w:val="20"/>
+          <w:lang w:val="es-CO"/>
+        </w:rPr>
+        <w:t>trecking</w:t>
+      </w:r>
+      <w:proofErr w:type="spellEnd"/>
+      <w:r>
+        <w:rPr>
+          <w:rFonts w:cs="Arial"/>
+          <w:sz w:val="20"/>
+          <w:lang w:val="es-CO"/>
+        </w:rPr>
+        <w:t xml:space="preserve"> de aventura</w:t>
       </w:r>
       <w:r>
         <w:rPr>
@@ -4785,7 +5446,7 @@
           <w:szCs w:val="18"/>
         </w:rPr>
       </w:pPr>
-      <w:bookmarkStart w:id="10" w:name="_Toc12043846"/>
+      <w:bookmarkStart w:id="10" w:name="_Toc13872904"/>
       <w:r>
         <w:rPr>
           <w:rFonts w:cs="Arial"/>
@@ -4850,7 +5511,16 @@
           <w:sz w:val="20"/>
           <w:lang w:val="es-CO"/>
         </w:rPr>
-        <w:t>Camino Ink</w:t>
+        <w:t xml:space="preserve">Camino </w:t>
+      </w:r>
+      <w:proofErr w:type="spellStart"/>
+      <w:r>
+        <w:rPr>
+          <w:rFonts w:cs="Arial"/>
+          <w:sz w:val="20"/>
+          <w:lang w:val="es-CO"/>
+        </w:rPr>
+        <w:t>Ink</w:t>
       </w:r>
       <w:r>
         <w:rPr>
@@ -4860,6 +5530,7 @@
         </w:rPr>
         <w:t>a</w:t>
       </w:r>
+      <w:proofErr w:type="spellEnd"/>
       <w:r>
         <w:rPr>
           <w:rFonts w:cs="Arial"/>
@@ -5018,7 +5689,25 @@
           <w:sz w:val="20"/>
           <w:lang w:val="es-CO"/>
         </w:rPr>
-        <w:t>Con ello, se presenta el principal problema, el cual es no tener una visibilidad exacta de los cupos libres y asi el turista pueda programar su viaje accediendo al tour ya que en muchos casos se ven frustrados de no realizarlo</w:t>
+        <w:t xml:space="preserve">Con ello, se presenta el principal problema, el cual es no tener una visibilidad exacta de los cupos libres y </w:t>
+      </w:r>
+      <w:proofErr w:type="spellStart"/>
+      <w:r>
+        <w:rPr>
+          <w:rFonts w:cs="Arial"/>
+          <w:sz w:val="20"/>
+          <w:lang w:val="es-CO"/>
+        </w:rPr>
+        <w:t>asi</w:t>
+      </w:r>
+      <w:proofErr w:type="spellEnd"/>
+      <w:r>
+        <w:rPr>
+          <w:rFonts w:cs="Arial"/>
+          <w:sz w:val="20"/>
+          <w:lang w:val="es-CO"/>
+        </w:rPr>
+        <w:t xml:space="preserve"> el turista pueda programar su viaje accediendo al tour ya que en muchos casos se ven frustrados de no realizarlo</w:t>
       </w:r>
       <w:r>
         <w:rPr>
@@ -5082,7 +5771,7 @@
           <w:szCs w:val="18"/>
         </w:rPr>
       </w:pPr>
-      <w:bookmarkStart w:id="11" w:name="_Toc12043847"/>
+      <w:bookmarkStart w:id="11" w:name="_Toc13872905"/>
       <w:r>
         <w:rPr>
           <w:rFonts w:cs="Arial"/>
@@ -5198,8 +5887,18 @@
           <w:sz w:val="20"/>
           <w:lang w:val="es-CO"/>
         </w:rPr>
-        <w:t>Camino Inka</w:t>
-      </w:r>
+        <w:t xml:space="preserve">Camino </w:t>
+      </w:r>
+      <w:proofErr w:type="spellStart"/>
+      <w:r>
+        <w:rPr>
+          <w:rFonts w:cs="Arial"/>
+          <w:sz w:val="20"/>
+          <w:lang w:val="es-CO"/>
+        </w:rPr>
+        <w:t>Inka</w:t>
+      </w:r>
+      <w:proofErr w:type="spellEnd"/>
       <w:r>
         <w:rPr>
           <w:rFonts w:cs="Arial"/>
@@ -5222,15 +5921,51 @@
           <w:sz w:val="20"/>
           <w:lang w:val="es-CO"/>
         </w:rPr>
-        <w:t xml:space="preserve">Este sistema estará integrado con la información de cupos disponibles administrada por PROMPERU. Asi mismo se podrá realizar el pago </w:t>
-      </w:r>
-      <w:r>
-        <w:rPr>
-          <w:rFonts w:cs="Arial"/>
-          <w:sz w:val="20"/>
-          <w:lang w:val="es-CO"/>
-        </w:rPr>
-        <w:t xml:space="preserve">a travez de los distintos medios existentes. Con ello contaremos con un mayor control de los cupos y una mejor satisfacción al turista. </w:t>
+        <w:t xml:space="preserve">Este sistema estará integrado con la información de cupos disponibles administrada por PROMPERU. </w:t>
+      </w:r>
+      <w:proofErr w:type="spellStart"/>
+      <w:r>
+        <w:rPr>
+          <w:rFonts w:cs="Arial"/>
+          <w:sz w:val="20"/>
+          <w:lang w:val="es-CO"/>
+        </w:rPr>
+        <w:t>Asi</w:t>
+      </w:r>
+      <w:proofErr w:type="spellEnd"/>
+      <w:r>
+        <w:rPr>
+          <w:rFonts w:cs="Arial"/>
+          <w:sz w:val="20"/>
+          <w:lang w:val="es-CO"/>
+        </w:rPr>
+        <w:t xml:space="preserve"> mismo se podrá realizar el pago </w:t>
+      </w:r>
+      <w:r>
+        <w:rPr>
+          <w:rFonts w:cs="Arial"/>
+          <w:sz w:val="20"/>
+          <w:lang w:val="es-CO"/>
+        </w:rPr>
+        <w:t xml:space="preserve">a </w:t>
+      </w:r>
+      <w:proofErr w:type="spellStart"/>
+      <w:r>
+        <w:rPr>
+          <w:rFonts w:cs="Arial"/>
+          <w:sz w:val="20"/>
+          <w:lang w:val="es-CO"/>
+        </w:rPr>
+        <w:t>travez</w:t>
+      </w:r>
+      <w:proofErr w:type="spellEnd"/>
+      <w:r>
+        <w:rPr>
+          <w:rFonts w:cs="Arial"/>
+          <w:sz w:val="20"/>
+          <w:lang w:val="es-CO"/>
+        </w:rPr>
+        <w:t xml:space="preserve"> de los distintos medios existentes. Con ello contaremos con un mayor control de los cupos y una mejor satisfacción al turista. </w:t>
       </w:r>
       <w:r>
         <w:rPr>
@@ -5361,7 +6096,7 @@
           <w:szCs w:val="18"/>
         </w:rPr>
       </w:pPr>
-      <w:bookmarkStart w:id="12" w:name="_Toc12043848"/>
+      <w:bookmarkStart w:id="12" w:name="_Toc13872906"/>
       <w:r>
         <w:rPr>
           <w:rFonts w:cs="Arial"/>
@@ -5395,13 +6130,23 @@
         </w:rPr>
         <w:t xml:space="preserve">Los </w:t>
       </w:r>
-      <w:r>
-        <w:rPr>
-          <w:rFonts w:cs="Arial"/>
-          <w:sz w:val="20"/>
-          <w:lang w:val="es-CO"/>
-        </w:rPr>
-        <w:t>beneficos que brinda el siguiente proyecto son:</w:t>
+      <w:proofErr w:type="spellStart"/>
+      <w:r>
+        <w:rPr>
+          <w:rFonts w:cs="Arial"/>
+          <w:sz w:val="20"/>
+          <w:lang w:val="es-CO"/>
+        </w:rPr>
+        <w:t>beneficos</w:t>
+      </w:r>
+      <w:proofErr w:type="spellEnd"/>
+      <w:r>
+        <w:rPr>
+          <w:rFonts w:cs="Arial"/>
+          <w:sz w:val="20"/>
+          <w:lang w:val="es-CO"/>
+        </w:rPr>
+        <w:t xml:space="preserve"> que brinda el siguiente proyecto son:</w:t>
       </w:r>
     </w:p>
     <w:p>
@@ -5831,6 +6576,7 @@
         </w:rPr>
         <w:t xml:space="preserve">on </w:t>
       </w:r>
+      <w:proofErr w:type="spellStart"/>
       <w:r>
         <w:rPr>
           <w:rFonts w:ascii="Arial" w:hAnsi="Arial" w:cs="Arial"/>
@@ -5838,7 +6584,17 @@
           <w:szCs w:val="20"/>
           <w:lang w:val="es-CO" w:eastAsia="en-US"/>
         </w:rPr>
-        <w:t xml:space="preserve">en uso de servicios </w:t>
+        <w:t>en</w:t>
+      </w:r>
+      <w:proofErr w:type="spellEnd"/>
+      <w:r>
+        <w:rPr>
+          <w:rFonts w:ascii="Arial" w:hAnsi="Arial" w:cs="Arial"/>
+          <w:sz w:val="20"/>
+          <w:szCs w:val="20"/>
+          <w:lang w:val="es-CO" w:eastAsia="en-US"/>
+        </w:rPr>
+        <w:t xml:space="preserve"> uso de servicios </w:t>
       </w:r>
       <w:r>
         <w:rPr>
@@ -5917,6 +6673,7 @@
           <w:szCs w:val="20"/>
           <w:lang w:val="es-CO" w:eastAsia="en-US"/>
         </w:rPr>
+        <w:lastRenderedPageBreak/>
         <w:t>La</w:t>
       </w:r>
       <w:r>
@@ -5926,8 +6683,9 @@
           <w:szCs w:val="20"/>
           <w:lang w:val="es-CO" w:eastAsia="en-US"/>
         </w:rPr>
-        <w:t xml:space="preserve"> arquitectura SOA permi</w:t>
-      </w:r>
+        <w:t xml:space="preserve"> arquitectura SOA </w:t>
+      </w:r>
+      <w:proofErr w:type="spellStart"/>
       <w:r>
         <w:rPr>
           <w:rFonts w:ascii="Arial" w:hAnsi="Arial" w:cs="Arial"/>
@@ -5935,8 +6693,18 @@
           <w:szCs w:val="20"/>
           <w:lang w:val="es-CO" w:eastAsia="en-US"/>
         </w:rPr>
+        <w:t>permi</w:t>
+      </w:r>
+      <w:r>
+        <w:rPr>
+          <w:rFonts w:ascii="Arial" w:hAnsi="Arial" w:cs="Arial"/>
+          <w:sz w:val="20"/>
+          <w:szCs w:val="20"/>
+          <w:lang w:val="es-CO" w:eastAsia="en-US"/>
+        </w:rPr>
         <w:t>rá</w:t>
       </w:r>
+      <w:proofErr w:type="spellEnd"/>
       <w:r>
         <w:rPr>
           <w:rFonts w:ascii="Arial" w:hAnsi="Arial" w:cs="Arial"/>
@@ -6047,7 +6815,7 @@
           <w:szCs w:val="18"/>
         </w:rPr>
       </w:pPr>
-      <w:bookmarkStart w:id="13" w:name="_Toc12043849"/>
+      <w:bookmarkStart w:id="13" w:name="_Toc13872907"/>
       <w:bookmarkEnd w:id="0"/>
       <w:bookmarkEnd w:id="1"/>
       <w:bookmarkEnd w:id="2"/>
@@ -6061,7 +6829,6 @@
           <w:sz w:val="24"/>
           <w:szCs w:val="18"/>
         </w:rPr>
-        <w:lastRenderedPageBreak/>
         <w:t>Arquitectura del sistema</w:t>
       </w:r>
       <w:bookmarkEnd w:id="13"/>
@@ -6080,7 +6847,7 @@
           <w:szCs w:val="18"/>
         </w:rPr>
       </w:pPr>
-      <w:bookmarkStart w:id="14" w:name="_Toc12043850"/>
+      <w:bookmarkStart w:id="14" w:name="_Toc13872908"/>
       <w:r>
         <w:rPr>
           <w:rFonts w:cs="Arial"/>
@@ -6138,15 +6905,33 @@
           <w:sz w:val="20"/>
           <w:lang w:val="es-CO"/>
         </w:rPr>
-        <w:t>serva y pago del tour Camino Ink</w:t>
-      </w:r>
-      <w:r>
-        <w:rPr>
-          <w:rFonts w:cs="Arial"/>
-          <w:sz w:val="20"/>
-          <w:lang w:val="es-CO"/>
-        </w:rPr>
-        <w:t>a.</w:t>
+        <w:t xml:space="preserve">serva y pago del tour Camino </w:t>
+      </w:r>
+      <w:proofErr w:type="spellStart"/>
+      <w:r>
+        <w:rPr>
+          <w:rFonts w:cs="Arial"/>
+          <w:sz w:val="20"/>
+          <w:lang w:val="es-CO"/>
+        </w:rPr>
+        <w:t>Ink</w:t>
+      </w:r>
+      <w:r>
+        <w:rPr>
+          <w:rFonts w:cs="Arial"/>
+          <w:sz w:val="20"/>
+          <w:lang w:val="es-CO"/>
+        </w:rPr>
+        <w:t>a</w:t>
+      </w:r>
+      <w:proofErr w:type="spellEnd"/>
+      <w:r>
+        <w:rPr>
+          <w:rFonts w:cs="Arial"/>
+          <w:sz w:val="20"/>
+          <w:lang w:val="es-CO"/>
+        </w:rPr>
+        <w:t>.</w:t>
       </w:r>
     </w:p>
     <w:p/>
@@ -6207,7 +6992,7 @@
           <w:szCs w:val="18"/>
         </w:rPr>
       </w:pPr>
-      <w:bookmarkStart w:id="15" w:name="_Toc12043851"/>
+      <w:bookmarkStart w:id="15" w:name="_Toc13872909"/>
       <w:r>
         <w:rPr>
           <w:rFonts w:cs="Arial"/>
@@ -6498,7 +7283,6 @@
           </w:tcPr>
           <w:p>
             <w:r>
-              <w:lastRenderedPageBreak/>
               <w:t>Código</w:t>
             </w:r>
             <w:r>
@@ -8027,7 +8811,7 @@
           <w:szCs w:val="18"/>
         </w:rPr>
       </w:pPr>
-      <w:bookmarkStart w:id="16" w:name="_Toc12043852"/>
+      <w:bookmarkStart w:id="16" w:name="_Toc13872910"/>
       <w:r>
         <w:rPr>
           <w:rFonts w:cs="Arial"/>
@@ -8112,7 +8896,7 @@
           <w:szCs w:val="18"/>
         </w:rPr>
       </w:pPr>
-      <w:bookmarkStart w:id="17" w:name="_Toc12043853"/>
+      <w:bookmarkStart w:id="17" w:name="_Toc13872911"/>
       <w:r>
         <w:rPr>
           <w:rFonts w:cs="Arial"/>
@@ -8137,7 +8921,7 @@
           <w:szCs w:val="18"/>
         </w:rPr>
       </w:pPr>
-      <w:bookmarkStart w:id="18" w:name="_Toc12043854"/>
+      <w:bookmarkStart w:id="18" w:name="_Toc13872912"/>
       <w:r>
         <w:rPr>
           <w:rFonts w:cs="Arial"/>
@@ -8180,7 +8964,7 @@
           <w:szCs w:val="18"/>
         </w:rPr>
       </w:pPr>
-      <w:bookmarkStart w:id="19" w:name="_Toc12043855"/>
+      <w:bookmarkStart w:id="19" w:name="_Toc13872913"/>
       <w:r>
         <w:rPr>
           <w:rFonts w:cs="Arial"/>
@@ -8245,7 +9029,23 @@
     <w:p/>
     <w:p>
       <w:r>
-        <w:t xml:space="preserve">Web Service Rest – Cotizar reserva: Este permite saber costo del paquete turístico, dependiendo la cantidad de personas diferenciándolos de adultos y personas menores de edad. </w:t>
+        <w:t xml:space="preserve">Web </w:t>
+      </w:r>
+      <w:proofErr w:type="spellStart"/>
+      <w:r>
+        <w:t>Service</w:t>
+      </w:r>
+      <w:proofErr w:type="spellEnd"/>
+      <w:r>
+        <w:t xml:space="preserve"> </w:t>
+      </w:r>
+      <w:proofErr w:type="spellStart"/>
+      <w:r>
+        <w:t>Rest</w:t>
+      </w:r>
+      <w:proofErr w:type="spellEnd"/>
+      <w:r>
+        <w:t xml:space="preserve"> – Cotizar reserva: Este permite saber costo del paquete turístico, dependiendo la cantidad de personas diferenciándolos de adultos y personas menores de edad. </w:t>
       </w:r>
     </w:p>
     <w:p/>
@@ -8263,7 +9063,8 @@
           <w:szCs w:val="18"/>
         </w:rPr>
       </w:pPr>
-      <w:bookmarkStart w:id="20" w:name="_Toc12043856"/>
+      <w:bookmarkStart w:id="20" w:name="_Toc13872914"/>
+      <w:proofErr w:type="spellStart"/>
       <w:r>
         <w:rPr>
           <w:rFonts w:cs="Arial"/>
@@ -8273,6 +9074,7 @@
         <w:t>Codigo</w:t>
       </w:r>
       <w:bookmarkEnd w:id="20"/>
+      <w:proofErr w:type="spellEnd"/>
     </w:p>
     <w:p/>
     <w:p>
@@ -8473,7 +9275,7 @@
           <w:szCs w:val="18"/>
         </w:rPr>
       </w:pPr>
-      <w:bookmarkStart w:id="21" w:name="_Toc12043857"/>
+      <w:bookmarkStart w:id="21" w:name="_Toc13872915"/>
       <w:r>
         <w:rPr>
           <w:rFonts w:cs="Arial"/>
@@ -8566,6 +9368,7 @@
           <w:szCs w:val="18"/>
         </w:rPr>
       </w:pPr>
+      <w:bookmarkStart w:id="22" w:name="_Toc13872916"/>
       <w:r>
         <w:rPr>
           <w:rFonts w:cs="Arial"/>
@@ -8575,6 +9378,7 @@
         <w:lastRenderedPageBreak/>
         <w:t>Sprint 2</w:t>
       </w:r>
+      <w:bookmarkEnd w:id="22"/>
     </w:p>
     <w:p/>
     <w:p>
@@ -8597,6 +9401,7 @@
           <w:szCs w:val="18"/>
         </w:rPr>
       </w:pPr>
+      <w:bookmarkStart w:id="23" w:name="_Toc13872917"/>
       <w:r>
         <w:rPr>
           <w:rFonts w:cs="Arial"/>
@@ -8605,6 +9410,7 @@
         </w:rPr>
         <w:t>Capa de Presentación</w:t>
       </w:r>
+      <w:bookmarkEnd w:id="23"/>
     </w:p>
     <w:p/>
     <w:p/>
@@ -8659,25 +9465,87 @@
     <w:p/>
     <w:p>
       <w:r>
-        <w:t>Web Service Rest – Crear Reserva: Este permite crear una reserva en base a una cotización realizada.</w:t>
-      </w:r>
-    </w:p>
-    <w:p>
-      <w:r>
-        <w:t>Web Service Rest – Listar Reservas: Permite visualizar todas las reservas realizadas por los clientes.</w:t>
-      </w:r>
-    </w:p>
-    <w:p>
-      <w:r>
-        <w:t>Web Service Rest – Actualizar Reserva: Permite actualizar una reserva ya realizada por el cliente.</w:t>
-      </w:r>
-    </w:p>
-    <w:p>
-      <w:r>
-        <w:t xml:space="preserve">Web Service Rest – Buscar Reserva: Permite buscar una reserva </w:t>
-      </w:r>
-      <w:bookmarkStart w:id="22" w:name="_GoBack"/>
-      <w:bookmarkEnd w:id="22"/>
+        <w:t xml:space="preserve">Web </w:t>
+      </w:r>
+      <w:proofErr w:type="spellStart"/>
+      <w:r>
+        <w:t>Service</w:t>
+      </w:r>
+      <w:proofErr w:type="spellEnd"/>
+      <w:r>
+        <w:t xml:space="preserve"> </w:t>
+      </w:r>
+      <w:proofErr w:type="spellStart"/>
+      <w:r>
+        <w:t>Rest</w:t>
+      </w:r>
+      <w:proofErr w:type="spellEnd"/>
+      <w:r>
+        <w:t xml:space="preserve"> – Crear Reserva: Este permite crear una reserva en base a una cotización realizada.</w:t>
+      </w:r>
+    </w:p>
+    <w:p>
+      <w:r>
+        <w:t xml:space="preserve">Web </w:t>
+      </w:r>
+      <w:proofErr w:type="spellStart"/>
+      <w:r>
+        <w:t>Service</w:t>
+      </w:r>
+      <w:proofErr w:type="spellEnd"/>
+      <w:r>
+        <w:t xml:space="preserve"> </w:t>
+      </w:r>
+      <w:proofErr w:type="spellStart"/>
+      <w:r>
+        <w:t>Rest</w:t>
+      </w:r>
+      <w:proofErr w:type="spellEnd"/>
+      <w:r>
+        <w:t xml:space="preserve"> – Listar Reservas: Permite visualizar todas las reservas realizadas por los clientes.</w:t>
+      </w:r>
+    </w:p>
+    <w:p>
+      <w:r>
+        <w:t xml:space="preserve">Web </w:t>
+      </w:r>
+      <w:proofErr w:type="spellStart"/>
+      <w:r>
+        <w:t>Service</w:t>
+      </w:r>
+      <w:proofErr w:type="spellEnd"/>
+      <w:r>
+        <w:t xml:space="preserve"> </w:t>
+      </w:r>
+      <w:proofErr w:type="spellStart"/>
+      <w:r>
+        <w:t>Rest</w:t>
+      </w:r>
+      <w:proofErr w:type="spellEnd"/>
+      <w:r>
+        <w:t xml:space="preserve"> – Actualizar Reserva: Permite actualizar una reserva ya realizada por el cliente.</w:t>
+      </w:r>
+    </w:p>
+    <w:p>
+      <w:r>
+        <w:t xml:space="preserve">Web </w:t>
+      </w:r>
+      <w:proofErr w:type="spellStart"/>
+      <w:r>
+        <w:t>Service</w:t>
+      </w:r>
+      <w:proofErr w:type="spellEnd"/>
+      <w:r>
+        <w:t xml:space="preserve"> </w:t>
+      </w:r>
+      <w:proofErr w:type="spellStart"/>
+      <w:r>
+        <w:t>Rest</w:t>
+      </w:r>
+      <w:proofErr w:type="spellEnd"/>
+      <w:r>
+        <w:t xml:space="preserve"> – Buscar Reserva: Permite buscar una reserva </w:t>
+      </w:r>
       <w:r>
         <w:t>específica</w:t>
       </w:r>
@@ -8687,7 +9555,23 @@
     </w:p>
     <w:p>
       <w:r>
-        <w:t>Web Service Rest – Anular Reserva: Permite anular una reserva realizada por un cliente.</w:t>
+        <w:t xml:space="preserve">Web </w:t>
+      </w:r>
+      <w:proofErr w:type="spellStart"/>
+      <w:r>
+        <w:t>Service</w:t>
+      </w:r>
+      <w:proofErr w:type="spellEnd"/>
+      <w:r>
+        <w:t xml:space="preserve"> </w:t>
+      </w:r>
+      <w:proofErr w:type="spellStart"/>
+      <w:r>
+        <w:t>Rest</w:t>
+      </w:r>
+      <w:proofErr w:type="spellEnd"/>
+      <w:r>
+        <w:t xml:space="preserve"> – Anular Reserva: Permite anular una reserva realizada por un cliente.</w:t>
       </w:r>
     </w:p>
     <w:p/>
@@ -8728,6 +9612,8 @@
           <w:szCs w:val="18"/>
         </w:rPr>
       </w:pPr>
+      <w:bookmarkStart w:id="24" w:name="_Toc13872918"/>
+      <w:proofErr w:type="spellStart"/>
       <w:r>
         <w:rPr>
           <w:rFonts w:cs="Arial"/>
@@ -8737,6 +9623,8 @@
         <w:lastRenderedPageBreak/>
         <w:t>Codigo</w:t>
       </w:r>
+      <w:bookmarkEnd w:id="24"/>
+      <w:proofErr w:type="spellEnd"/>
     </w:p>
     <w:p/>
     <w:p>
@@ -8904,6 +9792,7 @@
           <w:szCs w:val="18"/>
         </w:rPr>
       </w:pPr>
+      <w:bookmarkStart w:id="25" w:name="_Toc13872919"/>
       <w:r>
         <w:rPr>
           <w:rFonts w:cs="Arial"/>
@@ -8912,6 +9801,7 @@
         </w:rPr>
         <w:t>Pruebas unitarias</w:t>
       </w:r>
+      <w:bookmarkEnd w:id="25"/>
     </w:p>
     <w:p/>
     <w:p>
@@ -9211,6 +10101,16 @@
     <w:p/>
     <w:p/>
     <w:p/>
+    <w:p/>
+    <w:p/>
+    <w:p/>
+    <w:p/>
+    <w:p/>
+    <w:p/>
+    <w:p/>
+    <w:p/>
+    <w:p/>
+    <w:p/>
     <w:p>
       <w:pPr>
         <w:pStyle w:val="Ttulo1"/>
@@ -9225,19 +10125,611 @@
           <w:szCs w:val="18"/>
         </w:rPr>
       </w:pPr>
-      <w:bookmarkStart w:id="23" w:name="_Toc12043858"/>
+      <w:bookmarkStart w:id="26" w:name="_Toc13872920"/>
       <w:r>
         <w:rPr>
           <w:rFonts w:cs="Arial"/>
           <w:sz w:val="24"/>
           <w:szCs w:val="18"/>
         </w:rPr>
+        <w:lastRenderedPageBreak/>
+        <w:t>Código fuente</w:t>
+      </w:r>
+      <w:bookmarkEnd w:id="26"/>
+      <w:r>
+        <w:rPr>
+          <w:rFonts w:cs="Arial"/>
+          <w:sz w:val="24"/>
+          <w:szCs w:val="18"/>
+        </w:rPr>
+        <w:t xml:space="preserve"> </w:t>
+      </w:r>
+    </w:p>
+    <w:p/>
+    <w:p>
+      <w:pPr>
+        <w:pStyle w:val="Ttulo1"/>
+        <w:numPr>
+          <w:ilvl w:val="1"/>
+          <w:numId w:val="1"/>
+        </w:numPr>
+        <w:rPr>
+          <w:rFonts w:cs="Arial"/>
+          <w:sz w:val="24"/>
+          <w:szCs w:val="18"/>
+        </w:rPr>
+      </w:pPr>
+      <w:bookmarkStart w:id="27" w:name="_Toc13872921"/>
+      <w:r>
+        <w:rPr>
+          <w:rFonts w:cs="Arial"/>
+          <w:sz w:val="24"/>
+          <w:szCs w:val="18"/>
+        </w:rPr>
+        <w:t>Implementación de colas</w:t>
+      </w:r>
+      <w:bookmarkEnd w:id="27"/>
+    </w:p>
+    <w:p>
+      <w:r>
+        <w:rPr>
+          <w:noProof/>
+        </w:rPr>
+        <w:drawing>
+          <wp:inline distT="0" distB="0" distL="0" distR="0" wp14:anchorId="1D711B9E" wp14:editId="7FA70E03">
+            <wp:extent cx="6049010" cy="3223895"/>
+            <wp:effectExtent l="19050" t="19050" r="27940" b="14605"/>
+            <wp:docPr id="6" name="Imagen 6"/>
+            <wp:cNvGraphicFramePr>
+              <a:graphicFrameLocks xmlns:a="http://schemas.openxmlformats.org/drawingml/2006/main" noChangeAspect="1"/>
+            </wp:cNvGraphicFramePr>
+            <a:graphic xmlns:a="http://schemas.openxmlformats.org/drawingml/2006/main">
+              <a:graphicData uri="http://schemas.openxmlformats.org/drawingml/2006/picture">
+                <pic:pic xmlns:pic="http://schemas.openxmlformats.org/drawingml/2006/picture">
+                  <pic:nvPicPr>
+                    <pic:cNvPr id="1" name=""/>
+                    <pic:cNvPicPr/>
+                  </pic:nvPicPr>
+                  <pic:blipFill>
+                    <a:blip r:embed="rId31"/>
+                    <a:stretch>
+                      <a:fillRect/>
+                    </a:stretch>
+                  </pic:blipFill>
+                  <pic:spPr>
+                    <a:xfrm>
+                      <a:off x="0" y="0"/>
+                      <a:ext cx="6049010" cy="3223895"/>
+                    </a:xfrm>
+                    <a:prstGeom prst="rect">
+                      <a:avLst/>
+                    </a:prstGeom>
+                    <a:ln w="19050">
+                      <a:solidFill>
+                        <a:schemeClr val="tx1"/>
+                      </a:solidFill>
+                    </a:ln>
+                  </pic:spPr>
+                </pic:pic>
+              </a:graphicData>
+            </a:graphic>
+          </wp:inline>
+        </w:drawing>
+      </w:r>
+    </w:p>
+    <w:p/>
+    <w:p>
+      <w:r>
+        <w:rPr>
+          <w:noProof/>
+        </w:rPr>
+        <w:drawing>
+          <wp:inline distT="0" distB="0" distL="0" distR="0" wp14:anchorId="62898802" wp14:editId="2B768799">
+            <wp:extent cx="6049010" cy="3223895"/>
+            <wp:effectExtent l="19050" t="19050" r="27940" b="14605"/>
+            <wp:docPr id="7" name="Imagen 7"/>
+            <wp:cNvGraphicFramePr>
+              <a:graphicFrameLocks xmlns:a="http://schemas.openxmlformats.org/drawingml/2006/main" noChangeAspect="1"/>
+            </wp:cNvGraphicFramePr>
+            <a:graphic xmlns:a="http://schemas.openxmlformats.org/drawingml/2006/main">
+              <a:graphicData uri="http://schemas.openxmlformats.org/drawingml/2006/picture">
+                <pic:pic xmlns:pic="http://schemas.openxmlformats.org/drawingml/2006/picture">
+                  <pic:nvPicPr>
+                    <pic:cNvPr id="1" name=""/>
+                    <pic:cNvPicPr/>
+                  </pic:nvPicPr>
+                  <pic:blipFill>
+                    <a:blip r:embed="rId32"/>
+                    <a:stretch>
+                      <a:fillRect/>
+                    </a:stretch>
+                  </pic:blipFill>
+                  <pic:spPr>
+                    <a:xfrm>
+                      <a:off x="0" y="0"/>
+                      <a:ext cx="6049010" cy="3223895"/>
+                    </a:xfrm>
+                    <a:prstGeom prst="rect">
+                      <a:avLst/>
+                    </a:prstGeom>
+                    <a:ln w="19050">
+                      <a:solidFill>
+                        <a:schemeClr val="tx1"/>
+                      </a:solidFill>
+                    </a:ln>
+                  </pic:spPr>
+                </pic:pic>
+              </a:graphicData>
+            </a:graphic>
+          </wp:inline>
+        </w:drawing>
+      </w:r>
+    </w:p>
+    <w:p/>
+    <w:p>
+      <w:r>
+        <w:rPr>
+          <w:noProof/>
+        </w:rPr>
+        <w:lastRenderedPageBreak/>
+        <w:drawing>
+          <wp:inline distT="0" distB="0" distL="0" distR="0" wp14:anchorId="6B11DE8D" wp14:editId="0D5CB54B">
+            <wp:extent cx="6049010" cy="3223895"/>
+            <wp:effectExtent l="19050" t="19050" r="27940" b="14605"/>
+            <wp:docPr id="8" name="Imagen 8"/>
+            <wp:cNvGraphicFramePr>
+              <a:graphicFrameLocks xmlns:a="http://schemas.openxmlformats.org/drawingml/2006/main" noChangeAspect="1"/>
+            </wp:cNvGraphicFramePr>
+            <a:graphic xmlns:a="http://schemas.openxmlformats.org/drawingml/2006/main">
+              <a:graphicData uri="http://schemas.openxmlformats.org/drawingml/2006/picture">
+                <pic:pic xmlns:pic="http://schemas.openxmlformats.org/drawingml/2006/picture">
+                  <pic:nvPicPr>
+                    <pic:cNvPr id="1" name=""/>
+                    <pic:cNvPicPr/>
+                  </pic:nvPicPr>
+                  <pic:blipFill>
+                    <a:blip r:embed="rId33"/>
+                    <a:stretch>
+                      <a:fillRect/>
+                    </a:stretch>
+                  </pic:blipFill>
+                  <pic:spPr>
+                    <a:xfrm>
+                      <a:off x="0" y="0"/>
+                      <a:ext cx="6049010" cy="3223895"/>
+                    </a:xfrm>
+                    <a:prstGeom prst="rect">
+                      <a:avLst/>
+                    </a:prstGeom>
+                    <a:ln w="19050">
+                      <a:solidFill>
+                        <a:schemeClr val="tx1"/>
+                      </a:solidFill>
+                    </a:ln>
+                  </pic:spPr>
+                </pic:pic>
+              </a:graphicData>
+            </a:graphic>
+          </wp:inline>
+        </w:drawing>
+      </w:r>
+    </w:p>
+    <w:p/>
+    <w:p>
+      <w:pPr>
+        <w:pStyle w:val="Ttulo1"/>
+        <w:numPr>
+          <w:ilvl w:val="1"/>
+          <w:numId w:val="1"/>
+        </w:numPr>
+        <w:rPr>
+          <w:rFonts w:cs="Arial"/>
+          <w:sz w:val="24"/>
+          <w:szCs w:val="18"/>
+        </w:rPr>
+      </w:pPr>
+      <w:bookmarkStart w:id="28" w:name="_Toc13872922"/>
+      <w:r>
+        <w:rPr>
+          <w:rFonts w:cs="Arial"/>
+          <w:sz w:val="24"/>
+          <w:szCs w:val="18"/>
+        </w:rPr>
+        <w:t>Integración de servicios con HTML</w:t>
+      </w:r>
+      <w:bookmarkEnd w:id="28"/>
+    </w:p>
+    <w:p/>
+    <w:p>
+      <w:r>
+        <w:rPr>
+          <w:noProof/>
+        </w:rPr>
+        <w:drawing>
+          <wp:inline distT="0" distB="0" distL="0" distR="0" wp14:anchorId="7D6EAD63" wp14:editId="36D6EB07">
+            <wp:extent cx="6049010" cy="3223895"/>
+            <wp:effectExtent l="19050" t="19050" r="27940" b="14605"/>
+            <wp:docPr id="9" name="Imagen 9"/>
+            <wp:cNvGraphicFramePr>
+              <a:graphicFrameLocks xmlns:a="http://schemas.openxmlformats.org/drawingml/2006/main" noChangeAspect="1"/>
+            </wp:cNvGraphicFramePr>
+            <a:graphic xmlns:a="http://schemas.openxmlformats.org/drawingml/2006/main">
+              <a:graphicData uri="http://schemas.openxmlformats.org/drawingml/2006/picture">
+                <pic:pic xmlns:pic="http://schemas.openxmlformats.org/drawingml/2006/picture">
+                  <pic:nvPicPr>
+                    <pic:cNvPr id="1" name=""/>
+                    <pic:cNvPicPr/>
+                  </pic:nvPicPr>
+                  <pic:blipFill>
+                    <a:blip r:embed="rId34"/>
+                    <a:stretch>
+                      <a:fillRect/>
+                    </a:stretch>
+                  </pic:blipFill>
+                  <pic:spPr>
+                    <a:xfrm>
+                      <a:off x="0" y="0"/>
+                      <a:ext cx="6049010" cy="3223895"/>
+                    </a:xfrm>
+                    <a:prstGeom prst="rect">
+                      <a:avLst/>
+                    </a:prstGeom>
+                    <a:ln w="19050">
+                      <a:solidFill>
+                        <a:schemeClr val="tx1"/>
+                      </a:solidFill>
+                    </a:ln>
+                  </pic:spPr>
+                </pic:pic>
+              </a:graphicData>
+            </a:graphic>
+          </wp:inline>
+        </w:drawing>
+      </w:r>
+    </w:p>
+    <w:p/>
+    <w:p>
+      <w:r>
+        <w:rPr>
+          <w:noProof/>
+        </w:rPr>
+        <w:lastRenderedPageBreak/>
+        <w:drawing>
+          <wp:inline distT="0" distB="0" distL="0" distR="0" wp14:anchorId="360B0BCE" wp14:editId="4A5421BB">
+            <wp:extent cx="6049010" cy="3223895"/>
+            <wp:effectExtent l="19050" t="19050" r="27940" b="14605"/>
+            <wp:docPr id="11" name="Imagen 11"/>
+            <wp:cNvGraphicFramePr>
+              <a:graphicFrameLocks xmlns:a="http://schemas.openxmlformats.org/drawingml/2006/main" noChangeAspect="1"/>
+            </wp:cNvGraphicFramePr>
+            <a:graphic xmlns:a="http://schemas.openxmlformats.org/drawingml/2006/main">
+              <a:graphicData uri="http://schemas.openxmlformats.org/drawingml/2006/picture">
+                <pic:pic xmlns:pic="http://schemas.openxmlformats.org/drawingml/2006/picture">
+                  <pic:nvPicPr>
+                    <pic:cNvPr id="1" name=""/>
+                    <pic:cNvPicPr/>
+                  </pic:nvPicPr>
+                  <pic:blipFill>
+                    <a:blip r:embed="rId35"/>
+                    <a:stretch>
+                      <a:fillRect/>
+                    </a:stretch>
+                  </pic:blipFill>
+                  <pic:spPr>
+                    <a:xfrm>
+                      <a:off x="0" y="0"/>
+                      <a:ext cx="6049010" cy="3223895"/>
+                    </a:xfrm>
+                    <a:prstGeom prst="rect">
+                      <a:avLst/>
+                    </a:prstGeom>
+                    <a:ln w="19050">
+                      <a:solidFill>
+                        <a:schemeClr val="tx1"/>
+                      </a:solidFill>
+                    </a:ln>
+                  </pic:spPr>
+                </pic:pic>
+              </a:graphicData>
+            </a:graphic>
+          </wp:inline>
+        </w:drawing>
+      </w:r>
+    </w:p>
+    <w:p/>
+    <w:p>
+      <w:r>
+        <w:rPr>
+          <w:noProof/>
+        </w:rPr>
+        <w:drawing>
+          <wp:inline distT="0" distB="0" distL="0" distR="0" wp14:anchorId="3859AEA1" wp14:editId="28038E0E">
+            <wp:extent cx="6049010" cy="2767330"/>
+            <wp:effectExtent l="19050" t="19050" r="27940" b="13970"/>
+            <wp:docPr id="12" name="Imagen 12"/>
+            <wp:cNvGraphicFramePr>
+              <a:graphicFrameLocks xmlns:a="http://schemas.openxmlformats.org/drawingml/2006/main" noChangeAspect="1"/>
+            </wp:cNvGraphicFramePr>
+            <a:graphic xmlns:a="http://schemas.openxmlformats.org/drawingml/2006/main">
+              <a:graphicData uri="http://schemas.openxmlformats.org/drawingml/2006/picture">
+                <pic:pic xmlns:pic="http://schemas.openxmlformats.org/drawingml/2006/picture">
+                  <pic:nvPicPr>
+                    <pic:cNvPr id="1" name=""/>
+                    <pic:cNvPicPr/>
+                  </pic:nvPicPr>
+                  <pic:blipFill>
+                    <a:blip r:embed="rId36"/>
+                    <a:stretch>
+                      <a:fillRect/>
+                    </a:stretch>
+                  </pic:blipFill>
+                  <pic:spPr>
+                    <a:xfrm>
+                      <a:off x="0" y="0"/>
+                      <a:ext cx="6049010" cy="2767330"/>
+                    </a:xfrm>
+                    <a:prstGeom prst="rect">
+                      <a:avLst/>
+                    </a:prstGeom>
+                    <a:ln w="19050">
+                      <a:solidFill>
+                        <a:schemeClr val="tx1"/>
+                      </a:solidFill>
+                    </a:ln>
+                  </pic:spPr>
+                </pic:pic>
+              </a:graphicData>
+            </a:graphic>
+          </wp:inline>
+        </w:drawing>
+      </w:r>
+    </w:p>
+    <w:p/>
+    <w:p>
+      <w:r>
+        <w:rPr>
+          <w:noProof/>
+        </w:rPr>
+        <w:drawing>
+          <wp:inline distT="0" distB="0" distL="0" distR="0" wp14:anchorId="0E4E2832" wp14:editId="5513CC01">
+            <wp:extent cx="6049010" cy="2767330"/>
+            <wp:effectExtent l="19050" t="19050" r="27940" b="13970"/>
+            <wp:docPr id="13" name="Imagen 13"/>
+            <wp:cNvGraphicFramePr>
+              <a:graphicFrameLocks xmlns:a="http://schemas.openxmlformats.org/drawingml/2006/main" noChangeAspect="1"/>
+            </wp:cNvGraphicFramePr>
+            <a:graphic xmlns:a="http://schemas.openxmlformats.org/drawingml/2006/main">
+              <a:graphicData uri="http://schemas.openxmlformats.org/drawingml/2006/picture">
+                <pic:pic xmlns:pic="http://schemas.openxmlformats.org/drawingml/2006/picture">
+                  <pic:nvPicPr>
+                    <pic:cNvPr id="1" name=""/>
+                    <pic:cNvPicPr/>
+                  </pic:nvPicPr>
+                  <pic:blipFill>
+                    <a:blip r:embed="rId37"/>
+                    <a:stretch>
+                      <a:fillRect/>
+                    </a:stretch>
+                  </pic:blipFill>
+                  <pic:spPr>
+                    <a:xfrm>
+                      <a:off x="0" y="0"/>
+                      <a:ext cx="6049010" cy="2767330"/>
+                    </a:xfrm>
+                    <a:prstGeom prst="rect">
+                      <a:avLst/>
+                    </a:prstGeom>
+                    <a:ln w="19050">
+                      <a:solidFill>
+                        <a:schemeClr val="tx1"/>
+                      </a:solidFill>
+                    </a:ln>
+                  </pic:spPr>
+                </pic:pic>
+              </a:graphicData>
+            </a:graphic>
+          </wp:inline>
+        </w:drawing>
+      </w:r>
+    </w:p>
+    <w:p>
+      <w:r>
+        <w:rPr>
+          <w:noProof/>
+        </w:rPr>
+        <w:lastRenderedPageBreak/>
+        <w:drawing>
+          <wp:inline distT="0" distB="0" distL="0" distR="0" wp14:anchorId="6C8BD9E9" wp14:editId="75921AC8">
+            <wp:extent cx="6049010" cy="1464310"/>
+            <wp:effectExtent l="19050" t="19050" r="27940" b="21590"/>
+            <wp:docPr id="15" name="Imagen 15"/>
+            <wp:cNvGraphicFramePr>
+              <a:graphicFrameLocks xmlns:a="http://schemas.openxmlformats.org/drawingml/2006/main" noChangeAspect="1"/>
+            </wp:cNvGraphicFramePr>
+            <a:graphic xmlns:a="http://schemas.openxmlformats.org/drawingml/2006/main">
+              <a:graphicData uri="http://schemas.openxmlformats.org/drawingml/2006/picture">
+                <pic:pic xmlns:pic="http://schemas.openxmlformats.org/drawingml/2006/picture">
+                  <pic:nvPicPr>
+                    <pic:cNvPr id="1" name=""/>
+                    <pic:cNvPicPr/>
+                  </pic:nvPicPr>
+                  <pic:blipFill>
+                    <a:blip r:embed="rId38"/>
+                    <a:stretch>
+                      <a:fillRect/>
+                    </a:stretch>
+                  </pic:blipFill>
+                  <pic:spPr>
+                    <a:xfrm>
+                      <a:off x="0" y="0"/>
+                      <a:ext cx="6049010" cy="1464310"/>
+                    </a:xfrm>
+                    <a:prstGeom prst="rect">
+                      <a:avLst/>
+                    </a:prstGeom>
+                    <a:ln w="19050">
+                      <a:solidFill>
+                        <a:schemeClr val="tx1"/>
+                      </a:solidFill>
+                    </a:ln>
+                  </pic:spPr>
+                </pic:pic>
+              </a:graphicData>
+            </a:graphic>
+          </wp:inline>
+        </w:drawing>
+      </w:r>
+    </w:p>
+    <w:p/>
+    <w:p>
+      <w:r>
+        <w:rPr>
+          <w:noProof/>
+        </w:rPr>
+        <w:drawing>
+          <wp:inline distT="0" distB="0" distL="0" distR="0" wp14:anchorId="79E25441" wp14:editId="2F9D927D">
+            <wp:extent cx="6049010" cy="1486535"/>
+            <wp:effectExtent l="19050" t="19050" r="27940" b="18415"/>
+            <wp:docPr id="18" name="Imagen 18"/>
+            <wp:cNvGraphicFramePr>
+              <a:graphicFrameLocks xmlns:a="http://schemas.openxmlformats.org/drawingml/2006/main" noChangeAspect="1"/>
+            </wp:cNvGraphicFramePr>
+            <a:graphic xmlns:a="http://schemas.openxmlformats.org/drawingml/2006/main">
+              <a:graphicData uri="http://schemas.openxmlformats.org/drawingml/2006/picture">
+                <pic:pic xmlns:pic="http://schemas.openxmlformats.org/drawingml/2006/picture">
+                  <pic:nvPicPr>
+                    <pic:cNvPr id="1" name=""/>
+                    <pic:cNvPicPr/>
+                  </pic:nvPicPr>
+                  <pic:blipFill>
+                    <a:blip r:embed="rId39"/>
+                    <a:stretch>
+                      <a:fillRect/>
+                    </a:stretch>
+                  </pic:blipFill>
+                  <pic:spPr>
+                    <a:xfrm>
+                      <a:off x="0" y="0"/>
+                      <a:ext cx="6049010" cy="1486535"/>
+                    </a:xfrm>
+                    <a:prstGeom prst="rect">
+                      <a:avLst/>
+                    </a:prstGeom>
+                    <a:ln w="19050">
+                      <a:solidFill>
+                        <a:schemeClr val="tx1"/>
+                      </a:solidFill>
+                    </a:ln>
+                  </pic:spPr>
+                </pic:pic>
+              </a:graphicData>
+            </a:graphic>
+          </wp:inline>
+        </w:drawing>
+      </w:r>
+    </w:p>
+    <w:p>
+      <w:bookmarkStart w:id="29" w:name="_GoBack"/>
+      <w:bookmarkEnd w:id="29"/>
+    </w:p>
+    <w:p>
+      <w:pPr>
+        <w:pStyle w:val="Ttulo1"/>
+        <w:tabs>
+          <w:tab w:val="clear" w:pos="6881"/>
+          <w:tab w:val="num" w:pos="-142"/>
+        </w:tabs>
+        <w:ind w:left="-142" w:firstLine="142"/>
+        <w:rPr>
+          <w:rFonts w:cs="Arial"/>
+          <w:sz w:val="24"/>
+          <w:szCs w:val="18"/>
+        </w:rPr>
+      </w:pPr>
+      <w:bookmarkStart w:id="30" w:name="_Toc13872923"/>
+      <w:r>
+        <w:rPr>
+          <w:rFonts w:cs="Arial"/>
+          <w:sz w:val="24"/>
+          <w:szCs w:val="18"/>
+        </w:rPr>
         <w:t>Conclusiones</w:t>
       </w:r>
-      <w:bookmarkEnd w:id="23"/>
+      <w:bookmarkEnd w:id="30"/>
     </w:p>
     <w:p/>
+    <w:p>
+      <w:r>
+        <w:t xml:space="preserve">Se ha aplicado los principios SOA de bajo acoplamiento, composición, autonomía, abstracción, descubrimiento y reutilización en la construcción de la arquitectura del sistema propuesto. Esto permite que nuestra aplicación pueda expandirse en una segunda etapa, reutilizando servicios ya construidos y además extendiendo algunos servicios claves para el negocio. </w:t>
+      </w:r>
+    </w:p>
     <w:p/>
+    <w:p>
+      <w:r>
+        <w:t xml:space="preserve">Utilizar SOA permitió que al momento de desarrollar el proyecto se pudiera avanzar de una forma más rápida y coordinada, pues </w:t>
+      </w:r>
+      <w:r>
+        <w:t>se</w:t>
+      </w:r>
+      <w:r>
+        <w:t xml:space="preserve"> pudo enfocar en el desarrollo </w:t>
+      </w:r>
+      <w:r>
+        <w:t>de los servicios</w:t>
+      </w:r>
+      <w:r>
+        <w:t xml:space="preserve"> sin preocuparse por las dependencias con otros procesos. De esta forma se trabajó de una forma ágil y flexible.</w:t>
+      </w:r>
+    </w:p>
+    <w:p/>
+    <w:p>
+      <w:r>
+        <w:t xml:space="preserve">El hecho de que SOA permita servicios agnósticos y heterogéneos permitió </w:t>
+      </w:r>
+      <w:r>
+        <w:t>elaborar</w:t>
+      </w:r>
+      <w:r>
+        <w:t xml:space="preserve"> el proyecto en diferentes tecnologías de acuerdo </w:t>
+      </w:r>
+      <w:r>
+        <w:t xml:space="preserve">a los conocimientos </w:t>
+      </w:r>
+      <w:proofErr w:type="spellStart"/>
+      <w:r>
+        <w:t>heterogenios</w:t>
+      </w:r>
+      <w:proofErr w:type="spellEnd"/>
+      <w:r>
+        <w:t xml:space="preserve">, es por ello que pudimos utilizar herramientas construidas en Java, </w:t>
+      </w:r>
+      <w:r>
+        <w:t>C#</w:t>
+      </w:r>
+      <w:r>
+        <w:t xml:space="preserve">, </w:t>
+      </w:r>
+      <w:r>
+        <w:t>HTML</w:t>
+      </w:r>
+      <w:r>
+        <w:t xml:space="preserve"> y </w:t>
+      </w:r>
+      <w:proofErr w:type="spellStart"/>
+      <w:r>
+        <w:t>JavaScrip</w:t>
+      </w:r>
+      <w:proofErr w:type="spellEnd"/>
+      <w:r>
+        <w:t xml:space="preserve"> sin tener mayor problema de comunicación entre ellos.</w:t>
+      </w:r>
+    </w:p>
+    <w:p/>
+    <w:p>
+      <w:r>
+        <w:t>Se decidió optar por el estándar REST por encima de SOAP debido a los requerimientos del sistema, este debía ser altamente escalable.</w:t>
+      </w:r>
+    </w:p>
     <w:p>
       <w:pPr>
         <w:spacing w:line="360" w:lineRule="auto"/>
@@ -9260,7 +10752,7 @@
 </file>
 
 <file path=word/endnotes.xml><?xml version="1.0" encoding="utf-8"?>
-<w:endnotes xmlns:wpc="http://schemas.microsoft.com/office/word/2010/wordprocessingCanvas" xmlns:mc="http://schemas.openxmlformats.org/markup-compatibility/2006" xmlns:o="urn:schemas-microsoft-com:office:office" xmlns:r="http://schemas.openxmlformats.org/officeDocument/2006/relationships" xmlns:m="http://schemas.openxmlformats.org/officeDocument/2006/math" xmlns:v="urn:schemas-microsoft-com:vml" xmlns:wp14="http://schemas.microsoft.com/office/word/2010/wordprocessingDrawing" xmlns:wp="http://schemas.openxmlformats.org/drawingml/2006/wordprocessingDrawing" xmlns:w10="urn:schemas-microsoft-com:office:word" xmlns:w="http://schemas.openxmlformats.org/wordprocessingml/2006/main" xmlns:w14="http://schemas.microsoft.com/office/word/2010/wordml" xmlns:w15="http://schemas.microsoft.com/office/word/2012/wordml" xmlns:wpg="http://schemas.microsoft.com/office/word/2010/wordprocessingGroup" xmlns:wpi="http://schemas.microsoft.com/office/word/2010/wordprocessingInk" xmlns:wne="http://schemas.microsoft.com/office/word/2006/wordml" xmlns:wps="http://schemas.microsoft.com/office/word/2010/wordprocessingShape" mc:Ignorable="w14 w15 wp14">
+<w:endnotes xmlns:wpc="http://schemas.microsoft.com/office/word/2010/wordprocessingCanvas" xmlns:cx="http://schemas.microsoft.com/office/drawing/2014/chartex" xmlns:cx1="http://schemas.microsoft.com/office/drawing/2015/9/8/chartex" xmlns:cx2="http://schemas.microsoft.com/office/drawing/2015/10/21/chartex" xmlns:cx3="http://schemas.microsoft.com/office/drawing/2016/5/9/chartex" xmlns:cx4="http://schemas.microsoft.com/office/drawing/2016/5/10/chartex" xmlns:cx5="http://schemas.microsoft.com/office/drawing/2016/5/11/chartex" xmlns:cx6="http://schemas.microsoft.com/office/drawing/2016/5/12/chartex" xmlns:cx7="http://schemas.microsoft.com/office/drawing/2016/5/13/chartex" xmlns:cx8="http://schemas.microsoft.com/office/drawing/2016/5/14/chartex" xmlns:mc="http://schemas.openxmlformats.org/markup-compatibility/2006" xmlns:aink="http://schemas.microsoft.com/office/drawing/2016/ink" xmlns:am3d="http://schemas.microsoft.com/office/drawing/2017/model3d" xmlns:o="urn:schemas-microsoft-com:office:office" xmlns:r="http://schemas.openxmlformats.org/officeDocument/2006/relationships" xmlns:m="http://schemas.openxmlformats.org/officeDocument/2006/math" xmlns:v="urn:schemas-microsoft-com:vml" xmlns:wp14="http://schemas.microsoft.com/office/word/2010/wordprocessingDrawing" xmlns:wp="http://schemas.openxmlformats.org/drawingml/2006/wordprocessingDrawing" xmlns:w10="urn:schemas-microsoft-com:office:word" xmlns:w="http://schemas.openxmlformats.org/wordprocessingml/2006/main" xmlns:w14="http://schemas.microsoft.com/office/word/2010/wordml" xmlns:w15="http://schemas.microsoft.com/office/word/2012/wordml" xmlns:w16cid="http://schemas.microsoft.com/office/word/2016/wordml/cid" xmlns:w16se="http://schemas.microsoft.com/office/word/2015/wordml/symex" xmlns:wpg="http://schemas.microsoft.com/office/word/2010/wordprocessingGroup" xmlns:wpi="http://schemas.microsoft.com/office/word/2010/wordprocessingInk" xmlns:wne="http://schemas.microsoft.com/office/word/2006/wordml" xmlns:wps="http://schemas.microsoft.com/office/word/2010/wordprocessingShape" mc:Ignorable="w14 w15 w16se w16cid wp14">
   <w:endnote w:type="separator" w:id="-1">
     <w:p>
       <w:r>
@@ -9279,7 +10771,7 @@
 </file>
 
 <file path=word/footnotes.xml><?xml version="1.0" encoding="utf-8"?>
-<w:footnotes xmlns:wpc="http://schemas.microsoft.com/office/word/2010/wordprocessingCanvas" xmlns:mc="http://schemas.openxmlformats.org/markup-compatibility/2006" xmlns:o="urn:schemas-microsoft-com:office:office" xmlns:r="http://schemas.openxmlformats.org/officeDocument/2006/relationships" xmlns:m="http://schemas.openxmlformats.org/officeDocument/2006/math" xmlns:v="urn:schemas-microsoft-com:vml" xmlns:wp14="http://schemas.microsoft.com/office/word/2010/wordprocessingDrawing" xmlns:wp="http://schemas.openxmlformats.org/drawingml/2006/wordprocessingDrawing" xmlns:w10="urn:schemas-microsoft-com:office:word" xmlns:w="http://schemas.openxmlformats.org/wordprocessingml/2006/main" xmlns:w14="http://schemas.microsoft.com/office/word/2010/wordml" xmlns:w15="http://schemas.microsoft.com/office/word/2012/wordml" xmlns:wpg="http://schemas.microsoft.com/office/word/2010/wordprocessingGroup" xmlns:wpi="http://schemas.microsoft.com/office/word/2010/wordprocessingInk" xmlns:wne="http://schemas.microsoft.com/office/word/2006/wordml" xmlns:wps="http://schemas.microsoft.com/office/word/2010/wordprocessingShape" mc:Ignorable="w14 w15 wp14">
+<w:footnotes xmlns:wpc="http://schemas.microsoft.com/office/word/2010/wordprocessingCanvas" xmlns:cx="http://schemas.microsoft.com/office/drawing/2014/chartex" xmlns:cx1="http://schemas.microsoft.com/office/drawing/2015/9/8/chartex" xmlns:cx2="http://schemas.microsoft.com/office/drawing/2015/10/21/chartex" xmlns:cx3="http://schemas.microsoft.com/office/drawing/2016/5/9/chartex" xmlns:cx4="http://schemas.microsoft.com/office/drawing/2016/5/10/chartex" xmlns:cx5="http://schemas.microsoft.com/office/drawing/2016/5/11/chartex" xmlns:cx6="http://schemas.microsoft.com/office/drawing/2016/5/12/chartex" xmlns:cx7="http://schemas.microsoft.com/office/drawing/2016/5/13/chartex" xmlns:cx8="http://schemas.microsoft.com/office/drawing/2016/5/14/chartex" xmlns:mc="http://schemas.openxmlformats.org/markup-compatibility/2006" xmlns:aink="http://schemas.microsoft.com/office/drawing/2016/ink" xmlns:am3d="http://schemas.microsoft.com/office/drawing/2017/model3d" xmlns:o="urn:schemas-microsoft-com:office:office" xmlns:r="http://schemas.openxmlformats.org/officeDocument/2006/relationships" xmlns:m="http://schemas.openxmlformats.org/officeDocument/2006/math" xmlns:v="urn:schemas-microsoft-com:vml" xmlns:wp14="http://schemas.microsoft.com/office/word/2010/wordprocessingDrawing" xmlns:wp="http://schemas.openxmlformats.org/drawingml/2006/wordprocessingDrawing" xmlns:w10="urn:schemas-microsoft-com:office:word" xmlns:w="http://schemas.openxmlformats.org/wordprocessingml/2006/main" xmlns:w14="http://schemas.microsoft.com/office/word/2010/wordml" xmlns:w15="http://schemas.microsoft.com/office/word/2012/wordml" xmlns:w16cid="http://schemas.microsoft.com/office/word/2016/wordml/cid" xmlns:w16se="http://schemas.microsoft.com/office/word/2015/wordml/symex" xmlns:wpg="http://schemas.microsoft.com/office/word/2010/wordprocessingGroup" xmlns:wpi="http://schemas.microsoft.com/office/word/2010/wordprocessingInk" xmlns:wne="http://schemas.microsoft.com/office/word/2006/wordml" xmlns:wps="http://schemas.microsoft.com/office/word/2010/wordprocessingShape" mc:Ignorable="w14 w15 w16se w16cid wp14">
   <w:footnote w:type="separator" w:id="-1">
     <w:p>
       <w:r>
@@ -9298,7 +10790,7 @@
 </file>
 
 <file path=word/numbering.xml><?xml version="1.0" encoding="utf-8"?>
-<w:numbering xmlns:wpc="http://schemas.microsoft.com/office/word/2010/wordprocessingCanvas" xmlns:mc="http://schemas.openxmlformats.org/markup-compatibility/2006" xmlns:o="urn:schemas-microsoft-com:office:office" xmlns:r="http://schemas.openxmlformats.org/officeDocument/2006/relationships" xmlns:m="http://schemas.openxmlformats.org/officeDocument/2006/math" xmlns:v="urn:schemas-microsoft-com:vml" xmlns:wp14="http://schemas.microsoft.com/office/word/2010/wordprocessingDrawing" xmlns:wp="http://schemas.openxmlformats.org/drawingml/2006/wordprocessingDrawing" xmlns:w10="urn:schemas-microsoft-com:office:word" xmlns:w="http://schemas.openxmlformats.org/wordprocessingml/2006/main" xmlns:w14="http://schemas.microsoft.com/office/word/2010/wordml" xmlns:w15="http://schemas.microsoft.com/office/word/2012/wordml" xmlns:wpg="http://schemas.microsoft.com/office/word/2010/wordprocessingGroup" xmlns:wpi="http://schemas.microsoft.com/office/word/2010/wordprocessingInk" xmlns:wne="http://schemas.microsoft.com/office/word/2006/wordml" xmlns:wps="http://schemas.microsoft.com/office/word/2010/wordprocessingShape" mc:Ignorable="w14 w15 wp14">
+<w:numbering xmlns:wpc="http://schemas.microsoft.com/office/word/2010/wordprocessingCanvas" xmlns:cx="http://schemas.microsoft.com/office/drawing/2014/chartex" xmlns:cx1="http://schemas.microsoft.com/office/drawing/2015/9/8/chartex" xmlns:cx2="http://schemas.microsoft.com/office/drawing/2015/10/21/chartex" xmlns:cx3="http://schemas.microsoft.com/office/drawing/2016/5/9/chartex" xmlns:cx4="http://schemas.microsoft.com/office/drawing/2016/5/10/chartex" xmlns:cx5="http://schemas.microsoft.com/office/drawing/2016/5/11/chartex" xmlns:cx6="http://schemas.microsoft.com/office/drawing/2016/5/12/chartex" xmlns:cx7="http://schemas.microsoft.com/office/drawing/2016/5/13/chartex" xmlns:cx8="http://schemas.microsoft.com/office/drawing/2016/5/14/chartex" xmlns:mc="http://schemas.openxmlformats.org/markup-compatibility/2006" xmlns:aink="http://schemas.microsoft.com/office/drawing/2016/ink" xmlns:am3d="http://schemas.microsoft.com/office/drawing/2017/model3d" xmlns:o="urn:schemas-microsoft-com:office:office" xmlns:r="http://schemas.openxmlformats.org/officeDocument/2006/relationships" xmlns:m="http://schemas.openxmlformats.org/officeDocument/2006/math" xmlns:v="urn:schemas-microsoft-com:vml" xmlns:wp14="http://schemas.microsoft.com/office/word/2010/wordprocessingDrawing" xmlns:wp="http://schemas.openxmlformats.org/drawingml/2006/wordprocessingDrawing" xmlns:w10="urn:schemas-microsoft-com:office:word" xmlns:w="http://schemas.openxmlformats.org/wordprocessingml/2006/main" xmlns:w14="http://schemas.microsoft.com/office/word/2010/wordml" xmlns:w15="http://schemas.microsoft.com/office/word/2012/wordml" xmlns:w16cid="http://schemas.microsoft.com/office/word/2016/wordml/cid" xmlns:w16se="http://schemas.microsoft.com/office/word/2015/wordml/symex" xmlns:wpg="http://schemas.microsoft.com/office/word/2010/wordprocessingGroup" xmlns:wpi="http://schemas.microsoft.com/office/word/2010/wordprocessingInk" xmlns:wne="http://schemas.microsoft.com/office/word/2006/wordml" xmlns:wps="http://schemas.microsoft.com/office/word/2010/wordprocessingShape" mc:Ignorable="w14 w15 w16se w16cid wp14">
   <w:abstractNum w:abstractNumId="0" w15:restartNumberingAfterBreak="0">
     <w:nsid w:val="0B933565"/>
     <w:multiLevelType w:val="hybridMultilevel"/>
@@ -10673,6 +12165,119 @@
     </w:lvl>
   </w:abstractNum>
   <w:abstractNum w:abstractNumId="12" w15:restartNumberingAfterBreak="0">
+    <w:nsid w:val="6AE64531"/>
+    <w:multiLevelType w:val="hybridMultilevel"/>
+    <w:tmpl w:val="24761F1A"/>
+    <w:lvl w:ilvl="0" w:tplc="280A0001">
+      <w:start w:val="1"/>
+      <w:numFmt w:val="bullet"/>
+      <w:lvlText w:val=""/>
+      <w:lvlJc w:val="left"/>
+      <w:pPr>
+        <w:ind w:left="720" w:hanging="360"/>
+      </w:pPr>
+      <w:rPr>
+        <w:rFonts w:ascii="Symbol" w:hAnsi="Symbol" w:hint="default"/>
+      </w:rPr>
+    </w:lvl>
+    <w:lvl w:ilvl="1" w:tplc="280A0003" w:tentative="1">
+      <w:start w:val="1"/>
+      <w:numFmt w:val="bullet"/>
+      <w:lvlText w:val="o"/>
+      <w:lvlJc w:val="left"/>
+      <w:pPr>
+        <w:ind w:left="1440" w:hanging="360"/>
+      </w:pPr>
+      <w:rPr>
+        <w:rFonts w:ascii="Courier New" w:hAnsi="Courier New" w:cs="Courier New" w:hint="default"/>
+      </w:rPr>
+    </w:lvl>
+    <w:lvl w:ilvl="2" w:tplc="280A0005" w:tentative="1">
+      <w:start w:val="1"/>
+      <w:numFmt w:val="bullet"/>
+      <w:lvlText w:val=""/>
+      <w:lvlJc w:val="left"/>
+      <w:pPr>
+        <w:ind w:left="2160" w:hanging="360"/>
+      </w:pPr>
+      <w:rPr>
+        <w:rFonts w:ascii="Wingdings" w:hAnsi="Wingdings" w:hint="default"/>
+      </w:rPr>
+    </w:lvl>
+    <w:lvl w:ilvl="3" w:tplc="280A0001" w:tentative="1">
+      <w:start w:val="1"/>
+      <w:numFmt w:val="bullet"/>
+      <w:lvlText w:val=""/>
+      <w:lvlJc w:val="left"/>
+      <w:pPr>
+        <w:ind w:left="2880" w:hanging="360"/>
+      </w:pPr>
+      <w:rPr>
+        <w:rFonts w:ascii="Symbol" w:hAnsi="Symbol" w:hint="default"/>
+      </w:rPr>
+    </w:lvl>
+    <w:lvl w:ilvl="4" w:tplc="280A0003" w:tentative="1">
+      <w:start w:val="1"/>
+      <w:numFmt w:val="bullet"/>
+      <w:lvlText w:val="o"/>
+      <w:lvlJc w:val="left"/>
+      <w:pPr>
+        <w:ind w:left="3600" w:hanging="360"/>
+      </w:pPr>
+      <w:rPr>
+        <w:rFonts w:ascii="Courier New" w:hAnsi="Courier New" w:cs="Courier New" w:hint="default"/>
+      </w:rPr>
+    </w:lvl>
+    <w:lvl w:ilvl="5" w:tplc="280A0005" w:tentative="1">
+      <w:start w:val="1"/>
+      <w:numFmt w:val="bullet"/>
+      <w:lvlText w:val=""/>
+      <w:lvlJc w:val="left"/>
+      <w:pPr>
+        <w:ind w:left="4320" w:hanging="360"/>
+      </w:pPr>
+      <w:rPr>
+        <w:rFonts w:ascii="Wingdings" w:hAnsi="Wingdings" w:hint="default"/>
+      </w:rPr>
+    </w:lvl>
+    <w:lvl w:ilvl="6" w:tplc="280A0001" w:tentative="1">
+      <w:start w:val="1"/>
+      <w:numFmt w:val="bullet"/>
+      <w:lvlText w:val=""/>
+      <w:lvlJc w:val="left"/>
+      <w:pPr>
+        <w:ind w:left="5040" w:hanging="360"/>
+      </w:pPr>
+      <w:rPr>
+        <w:rFonts w:ascii="Symbol" w:hAnsi="Symbol" w:hint="default"/>
+      </w:rPr>
+    </w:lvl>
+    <w:lvl w:ilvl="7" w:tplc="280A0003" w:tentative="1">
+      <w:start w:val="1"/>
+      <w:numFmt w:val="bullet"/>
+      <w:lvlText w:val="o"/>
+      <w:lvlJc w:val="left"/>
+      <w:pPr>
+        <w:ind w:left="5760" w:hanging="360"/>
+      </w:pPr>
+      <w:rPr>
+        <w:rFonts w:ascii="Courier New" w:hAnsi="Courier New" w:cs="Courier New" w:hint="default"/>
+      </w:rPr>
+    </w:lvl>
+    <w:lvl w:ilvl="8" w:tplc="280A0005" w:tentative="1">
+      <w:start w:val="1"/>
+      <w:numFmt w:val="bullet"/>
+      <w:lvlText w:val=""/>
+      <w:lvlJc w:val="left"/>
+      <w:pPr>
+        <w:ind w:left="6480" w:hanging="360"/>
+      </w:pPr>
+      <w:rPr>
+        <w:rFonts w:ascii="Wingdings" w:hAnsi="Wingdings" w:hint="default"/>
+      </w:rPr>
+    </w:lvl>
+  </w:abstractNum>
+  <w:abstractNum w:abstractNumId="13" w15:restartNumberingAfterBreak="0">
     <w:nsid w:val="6F2A7749"/>
     <w:multiLevelType w:val="hybridMultilevel"/>
     <w:tmpl w:val="05BEB0B2"/>
@@ -10798,7 +12403,7 @@
     <w:abstractNumId w:val="6"/>
   </w:num>
   <w:num w:numId="5">
-    <w:abstractNumId w:val="12"/>
+    <w:abstractNumId w:val="13"/>
   </w:num>
   <w:num w:numId="6">
     <w:abstractNumId w:val="1"/>
@@ -10896,12 +12501,24 @@
   <w:num w:numId="37">
     <w:abstractNumId w:val="1"/>
   </w:num>
+  <w:num w:numId="38">
+    <w:abstractNumId w:val="1"/>
+  </w:num>
+  <w:num w:numId="39">
+    <w:abstractNumId w:val="1"/>
+  </w:num>
+  <w:num w:numId="40">
+    <w:abstractNumId w:val="1"/>
+  </w:num>
+  <w:num w:numId="41">
+    <w:abstractNumId w:val="12"/>
+  </w:num>
   <w:numIdMacAtCleanup w:val="1"/>
 </w:numbering>
 </file>
 
 <file path=word/styles.xml><?xml version="1.0" encoding="utf-8"?>
-<w:styles xmlns:mc="http://schemas.openxmlformats.org/markup-compatibility/2006" xmlns:r="http://schemas.openxmlformats.org/officeDocument/2006/relationships" xmlns:w="http://schemas.openxmlformats.org/wordprocessingml/2006/main" xmlns:w14="http://schemas.microsoft.com/office/word/2010/wordml" xmlns:w15="http://schemas.microsoft.com/office/word/2012/wordml" mc:Ignorable="w14 w15">
+<w:styles xmlns:mc="http://schemas.openxmlformats.org/markup-compatibility/2006" xmlns:r="http://schemas.openxmlformats.org/officeDocument/2006/relationships" xmlns:w="http://schemas.openxmlformats.org/wordprocessingml/2006/main" xmlns:w14="http://schemas.microsoft.com/office/word/2010/wordml" xmlns:w15="http://schemas.microsoft.com/office/word/2012/wordml" xmlns:w16cid="http://schemas.microsoft.com/office/word/2016/wordml/cid" xmlns:w16se="http://schemas.microsoft.com/office/word/2015/wordml/symex" mc:Ignorable="w14 w15 w16se w16cid">
   <w:docDefaults>
     <w:rPrDefault>
       <w:rPr>
@@ -10911,7 +12528,7 @@
     </w:rPrDefault>
     <w:pPrDefault/>
   </w:docDefaults>
-  <w:latentStyles w:defLockedState="0" w:defUIPriority="0" w:defSemiHidden="0" w:defUnhideWhenUsed="0" w:defQFormat="0" w:count="371">
+  <w:latentStyles w:defLockedState="0" w:defUIPriority="0" w:defSemiHidden="0" w:defUnhideWhenUsed="0" w:defQFormat="0" w:count="376">
     <w:lsdException w:name="Normal" w:qFormat="1"/>
     <w:lsdException w:name="heading 1" w:qFormat="1"/>
     <w:lsdException w:name="heading 2" w:qFormat="1"/>
@@ -11011,7 +12628,6 @@
     <w:lsdException w:name="HTML Sample" w:semiHidden="1" w:unhideWhenUsed="1"/>
     <w:lsdException w:name="HTML Typewriter" w:semiHidden="1" w:unhideWhenUsed="1"/>
     <w:lsdException w:name="HTML Variable" w:semiHidden="1" w:unhideWhenUsed="1"/>
-    <w:lsdException w:name="Normal Table" w:semiHidden="1" w:unhideWhenUsed="1"/>
     <w:lsdException w:name="annotation subject" w:semiHidden="1" w:unhideWhenUsed="1"/>
     <w:lsdException w:name="No List" w:semiHidden="1" w:unhideWhenUsed="1"/>
     <w:lsdException w:name="Outline List 1" w:semiHidden="1" w:unhideWhenUsed="1"/>
@@ -11054,11 +12670,8 @@
     <w:lsdException w:name="Table Contemporary" w:semiHidden="1" w:unhideWhenUsed="1"/>
     <w:lsdException w:name="Table Elegant" w:semiHidden="1" w:unhideWhenUsed="1"/>
     <w:lsdException w:name="Table Professional" w:semiHidden="1" w:unhideWhenUsed="1"/>
-    <w:lsdException w:name="Table Subtle 1" w:semiHidden="1" w:unhideWhenUsed="1"/>
     <w:lsdException w:name="Table Subtle 2" w:semiHidden="1" w:unhideWhenUsed="1"/>
     <w:lsdException w:name="Table Web 1" w:semiHidden="1" w:unhideWhenUsed="1"/>
-    <w:lsdException w:name="Table Web 2" w:semiHidden="1" w:unhideWhenUsed="1"/>
-    <w:lsdException w:name="Table Web 3" w:semiHidden="1" w:unhideWhenUsed="1"/>
     <w:lsdException w:name="Balloon Text" w:semiHidden="1" w:unhideWhenUsed="1"/>
     <w:lsdException w:name="Table Theme" w:semiHidden="1" w:unhideWhenUsed="1"/>
     <w:lsdException w:name="Placeholder Text" w:semiHidden="1" w:uiPriority="99"/>
@@ -11276,6 +12889,11 @@
     <w:lsdException w:name="List Table 5 Dark Accent 6" w:uiPriority="50"/>
     <w:lsdException w:name="List Table 6 Colorful Accent 6" w:uiPriority="51"/>
     <w:lsdException w:name="List Table 7 Colorful Accent 6" w:uiPriority="52"/>
+    <w:lsdException w:name="Mention" w:semiHidden="1" w:uiPriority="99" w:unhideWhenUsed="1"/>
+    <w:lsdException w:name="Smart Hyperlink" w:semiHidden="1" w:uiPriority="99" w:unhideWhenUsed="1"/>
+    <w:lsdException w:name="Hashtag" w:semiHidden="1" w:uiPriority="99" w:unhideWhenUsed="1"/>
+    <w:lsdException w:name="Unresolved Mention" w:semiHidden="1" w:uiPriority="99" w:unhideWhenUsed="1"/>
+    <w:lsdException w:name="Smart Link" w:semiHidden="1" w:uiPriority="99" w:unhideWhenUsed="1"/>
   </w:latentStyles>
   <w:style w:type="paragraph" w:default="1" w:styleId="Normal">
     <w:name w:val="Normal"/>
@@ -11850,7 +13468,7 @@
       <w:lang w:val="es-PE"/>
     </w:rPr>
   </w:style>
-  <w:style w:type="paragraph" w:styleId="TtulodeTDC">
+  <w:style w:type="paragraph" w:styleId="TtuloTDC">
     <w:name w:val="TOC Heading"/>
     <w:basedOn w:val="Ttulo1"/>
     <w:next w:val="Normal"/>
@@ -12029,7 +13647,7 @@
       </w:tcPr>
     </w:tblStylePr>
   </w:style>
-  <w:style w:type="table" w:styleId="Tabladecuadrcula4-nfasis1">
+  <w:style w:type="table" w:styleId="Tablaconcuadrcula4-nfasis1">
     <w:name w:val="Grid Table 4 Accent 1"/>
     <w:basedOn w:val="Tablanormal"/>
     <w:uiPriority w:val="49"/>
@@ -12102,7 +13720,7 @@
       </w:tcPr>
     </w:tblStylePr>
   </w:style>
-  <w:style w:type="table" w:styleId="Tabladecuadrcula4-nfasis2">
+  <w:style w:type="table" w:styleId="Tablaconcuadrcula4-nfasis2">
     <w:name w:val="Grid Table 4 Accent 2"/>
     <w:basedOn w:val="Tablanormal"/>
     <w:uiPriority w:val="49"/>
@@ -12174,6 +13792,28 @@
         <w:shd w:val="clear" w:color="auto" w:fill="F2DBDB" w:themeFill="accent2" w:themeFillTint="33"/>
       </w:tcPr>
     </w:tblStylePr>
+  </w:style>
+  <w:style w:type="paragraph" w:styleId="Sinespaciado">
+    <w:name w:val="No Spacing"/>
+    <w:uiPriority w:val="1"/>
+    <w:qFormat/>
+    <w:rsid w:val="00946C4F"/>
+    <w:pPr>
+      <w:pBdr>
+        <w:top w:val="nil"/>
+        <w:left w:val="nil"/>
+        <w:bottom w:val="nil"/>
+        <w:right w:val="nil"/>
+        <w:between w:val="nil"/>
+      </w:pBdr>
+    </w:pPr>
+    <w:rPr>
+      <w:rFonts w:ascii="Arial" w:eastAsia="Arial" w:hAnsi="Arial" w:cs="Arial"/>
+      <w:color w:val="000000"/>
+      <w:sz w:val="22"/>
+      <w:szCs w:val="22"/>
+      <w:lang w:val="es" w:eastAsia="es-PE"/>
+    </w:rPr>
   </w:style>
 </w:styles>
 </file>
@@ -12466,7 +14106,7 @@
 </file>
 
 <file path=customXml/itemProps1.xml><?xml version="1.0" encoding="utf-8"?>
-<ds:datastoreItem xmlns:ds="http://schemas.openxmlformats.org/officeDocument/2006/customXml" ds:itemID="{25567246-566C-4B75-A614-8304D62B56A9}">
+<ds:datastoreItem xmlns:ds="http://schemas.openxmlformats.org/officeDocument/2006/customXml" ds:itemID="{F8AE7D8E-121B-43F8-8357-2BDDC9088BD7}">
   <ds:schemaRefs>
     <ds:schemaRef ds:uri="http://schemas.openxmlformats.org/officeDocument/2006/bibliography"/>
   </ds:schemaRefs>

</xml_diff>